<commit_message>
Añadidos archivos de los capitulos faltantes, terminada la UI y adelantado parte del capitulo 3
</commit_message>
<xml_diff>
--- a/documento/draft/Capitulo_2.docx
+++ b/documento/draft/Capitulo_2.docx
@@ -637,7 +637,16 @@
           <w:sz w:val="24"/>
           <w:szCs w:val="24"/>
         </w:rPr>
-        <w:t>2.1.5 Deserción de Clientes</w:t>
+        <w:t xml:space="preserve">2.1.5 Deserción de Clientes </w:t>
+      </w:r>
+      <w:r>
+        <w:rPr>
+          <w:b/>
+          <w:bCs/>
+          <w:sz w:val="24"/>
+          <w:szCs w:val="24"/>
+        </w:rPr>
+        <w:t>(Churn)</w:t>
       </w:r>
     </w:p>
     <w:p>
@@ -773,27 +782,6 @@
       <w:pPr>
         <w:pStyle w:val="LOnormal"/>
         <w:jc w:val="both"/>
-        <w:rPr>
-          <w:b w:val="false"/>
-          <w:b w:val="false"/>
-          <w:bCs w:val="false"/>
-          <w:sz w:val="24"/>
-          <w:szCs w:val="24"/>
-        </w:rPr>
-      </w:pPr>
-      <w:r>
-        <w:rPr>
-          <w:b w:val="false"/>
-          <w:bCs w:val="false"/>
-          <w:sz w:val="24"/>
-          <w:szCs w:val="24"/>
-        </w:rPr>
-      </w:r>
-    </w:p>
-    <w:p>
-      <w:pPr>
-        <w:pStyle w:val="LOnormal"/>
-        <w:jc w:val="left"/>
         <w:rPr>
           <w:b w:val="false"/>
           <w:b w:val="false"/>
@@ -2819,7 +2807,13 @@
       <w:pPr>
         <w:pStyle w:val="LOnormal"/>
         <w:jc w:val="both"/>
-        <w:rPr/>
+        <w:rPr>
+          <w:b w:val="false"/>
+          <w:b w:val="false"/>
+          <w:bCs w:val="false"/>
+          <w:sz w:val="24"/>
+          <w:szCs w:val="24"/>
+        </w:rPr>
       </w:pPr>
       <w:r>
         <w:rPr>
@@ -2829,41 +2823,28 @@
           <w:szCs w:val="24"/>
         </w:rPr>
         <w:tab/>
-        <w:t xml:space="preserve">Este modelo deriva del modelo Pareto / NBD como una alternativa simple de calcular desde el punto de vista computacional. Su nombre hace referencia a la distribución </w:t>
-      </w:r>
-      <w:r>
-        <w:rPr>
-          <w:b w:val="false"/>
-          <w:bCs w:val="false"/>
-          <w:sz w:val="24"/>
-          <w:szCs w:val="24"/>
-        </w:rPr>
-        <w:t xml:space="preserve">geométrica beta </w:t>
-      </w:r>
-      <w:r>
-        <w:rPr>
-          <w:b w:val="false"/>
-          <w:bCs w:val="false"/>
-          <w:sz w:val="24"/>
-          <w:szCs w:val="24"/>
-        </w:rPr>
-        <w:t xml:space="preserve">utilizada para modelar la deserción de clientes y la distribución binomial negativa (NBD) utilizada en la predicción de compras futuras. </w:t>
-      </w:r>
-    </w:p>
-    <w:p>
-      <w:pPr>
-        <w:pStyle w:val="LOnormal"/>
-        <w:jc w:val="both"/>
-        <w:rPr>
-          <w:b w:val="false"/>
-          <w:b w:val="false"/>
-          <w:bCs w:val="false"/>
-          <w:sz w:val="24"/>
-          <w:szCs w:val="24"/>
-        </w:rPr>
-      </w:pPr>
-      <w:r>
-        <w:rPr/>
+        <w:t xml:space="preserve">Este modelo deriva del modelo Pareto / NBD como una alternativa simple de calcular desde el punto de vista computacional. Su nombre hace referencia a la distribución geométrica beta utilizada para modelar la deserción de clientes y la distribución binomial negativa (NBD) utilizada en la predicción de compras futuras. </w:t>
+      </w:r>
+    </w:p>
+    <w:p>
+      <w:pPr>
+        <w:pStyle w:val="LOnormal"/>
+        <w:jc w:val="both"/>
+        <w:rPr>
+          <w:b w:val="false"/>
+          <w:b w:val="false"/>
+          <w:bCs w:val="false"/>
+          <w:sz w:val="24"/>
+          <w:szCs w:val="24"/>
+        </w:rPr>
+      </w:pPr>
+      <w:r>
+        <w:rPr>
+          <w:b w:val="false"/>
+          <w:bCs w:val="false"/>
+          <w:sz w:val="24"/>
+          <w:szCs w:val="24"/>
+        </w:rPr>
       </w:r>
     </w:p>
     <w:p>
@@ -2875,137 +2856,60 @@
       <w:r>
         <w:rPr/>
         <w:tab/>
-        <w:t>La mayoría de los aspectos del modelo BG / NBD reflejan directamente los del modelo Pareto / NBD. La única diferencia radica en l</w:t>
-      </w:r>
-      <w:r>
+        <w:t>La mayoría de los aspectos del modelo BG / NBD reflejan directamente los del modelo Pareto / NBD. La única diferencia radica en las consideraciones que definen cómo y cuándo los clientes se vuelven inactivos. La distribución de tiempo de Pareto asume que la deserción puede ocurrir en cualquier momento, independientemente de la ocurrencia de compras reales, en este modelo se asume que el abandono ocurre inmediatamente después de una compra, permitiendo así modelar este proceso mediante la distribución geométrica beta (BG por sus siglas en inglés).</w:t>
+      </w:r>
+    </w:p>
+    <w:p>
+      <w:pPr>
+        <w:pStyle w:val="LOnormal"/>
+        <w:jc w:val="both"/>
         <w:rPr/>
-        <w:t>as consideraciones que definen</w:t>
-      </w:r>
+      </w:pPr>
       <w:r>
         <w:rPr/>
-        <w:t xml:space="preserve"> cómo y cuándo los clientes se vuelven inactivos. </w:t>
-      </w:r>
-      <w:r>
-        <w:rPr/>
-        <w:t>La distribución</w:t>
-      </w:r>
-      <w:r>
-        <w:rPr/>
-        <w:t xml:space="preserve"> de tiempo de Pareto asume que la deserción puede ocurrir en cualquier momento, independientemente de la ocurrencia de compras reales, </w:t>
-      </w:r>
-      <w:r>
-        <w:rPr/>
-        <w:t>en este modelo</w:t>
-      </w:r>
-      <w:r>
-        <w:rPr/>
-        <w:t xml:space="preserve"> </w:t>
-      </w:r>
-      <w:r>
-        <w:rPr/>
-        <w:t>se asume</w:t>
-      </w:r>
-      <w:r>
-        <w:rPr/>
-        <w:t xml:space="preserve"> que el abandono ocurre inmediatamente después de una compra, </w:t>
-      </w:r>
-      <w:r>
-        <w:rPr/>
-        <w:t>permitiendo así</w:t>
-      </w:r>
-      <w:r>
-        <w:rPr/>
-        <w:t xml:space="preserve"> modelar este proceso </w:t>
-      </w:r>
-      <w:r>
-        <w:rPr/>
-        <w:t>mediante la distribución</w:t>
-      </w:r>
-      <w:r>
-        <w:rPr/>
-        <w:t xml:space="preserve"> </w:t>
-      </w:r>
-      <w:r>
-        <w:rPr/>
-        <w:t>geométrica beta</w:t>
-      </w:r>
-      <w:r>
-        <w:rPr/>
-        <w:t xml:space="preserve"> (BG </w:t>
-      </w:r>
-      <w:r>
-        <w:rPr/>
-        <w:t>por sus siglas en inglés</w:t>
-      </w:r>
-      <w:r>
-        <w:rPr/>
-        <w:t>).</w:t>
-      </w:r>
-    </w:p>
-    <w:p>
-      <w:pPr>
-        <w:pStyle w:val="LOnormal"/>
-        <w:jc w:val="both"/>
-        <w:rPr/>
-      </w:pPr>
-      <w:r>
-        <w:rPr/>
-      </w:r>
-    </w:p>
-    <w:p>
-      <w:pPr>
-        <w:pStyle w:val="LOnormal"/>
-        <w:jc w:val="both"/>
-        <w:rPr>
-          <w:b w:val="false"/>
-          <w:b w:val="false"/>
-          <w:bCs w:val="false"/>
-          <w:sz w:val="24"/>
-          <w:szCs w:val="24"/>
-        </w:rPr>
-      </w:pPr>
-      <w:r>
-        <w:rPr>
-          <w:b w:val="false"/>
-          <w:bCs w:val="false"/>
-          <w:sz w:val="24"/>
-          <w:szCs w:val="24"/>
-        </w:rPr>
-        <w:t xml:space="preserve">El modelo de </w:t>
-      </w:r>
-      <w:r>
-        <w:rPr>
-          <w:b w:val="false"/>
-          <w:bCs w:val="false"/>
-          <w:sz w:val="24"/>
-          <w:szCs w:val="24"/>
-        </w:rPr>
-        <w:t xml:space="preserve">BG </w:t>
-      </w:r>
-      <w:r>
-        <w:rPr>
-          <w:b w:val="false"/>
-          <w:bCs w:val="false"/>
-          <w:sz w:val="24"/>
-          <w:szCs w:val="24"/>
-        </w:rPr>
-        <w:t>/ NBD se basa en cinco supuestos :</w:t>
-      </w:r>
-    </w:p>
-    <w:p>
-      <w:pPr>
-        <w:pStyle w:val="LOnormal"/>
-        <w:jc w:val="both"/>
-        <w:rPr>
-          <w:b w:val="false"/>
-          <w:b w:val="false"/>
-          <w:bCs w:val="false"/>
-          <w:sz w:val="24"/>
-          <w:szCs w:val="24"/>
-        </w:rPr>
-      </w:pPr>
-      <w:r>
-        <w:rPr/>
+      </w:r>
+    </w:p>
+    <w:p>
+      <w:pPr>
+        <w:pStyle w:val="LOnormal"/>
+        <w:jc w:val="both"/>
+        <w:rPr>
+          <w:b w:val="false"/>
+          <w:b w:val="false"/>
+          <w:bCs w:val="false"/>
+          <w:sz w:val="24"/>
+          <w:szCs w:val="24"/>
+        </w:rPr>
+      </w:pPr>
+      <w:r>
+        <w:rPr>
+          <w:b w:val="false"/>
+          <w:bCs w:val="false"/>
+          <w:sz w:val="24"/>
+          <w:szCs w:val="24"/>
+        </w:rPr>
+        <w:t>El modelo de BG / NBD se basa en cinco supuestos :</w:t>
+      </w:r>
+    </w:p>
+    <w:p>
+      <w:pPr>
+        <w:pStyle w:val="LOnormal"/>
+        <w:jc w:val="both"/>
+        <w:rPr>
+          <w:b w:val="false"/>
+          <w:b w:val="false"/>
+          <w:bCs w:val="false"/>
+          <w:sz w:val="24"/>
+          <w:szCs w:val="24"/>
+        </w:rPr>
+      </w:pPr>
+      <w:r>
+        <w:rPr>
+          <w:b w:val="false"/>
+          <w:bCs w:val="false"/>
+          <w:sz w:val="24"/>
+          <w:szCs w:val="24"/>
+        </w:rPr>
       </w:r>
     </w:p>
     <w:p>
@@ -3025,25 +2929,7 @@
           <w:sz w:val="24"/>
           <w:szCs w:val="24"/>
         </w:rPr>
-        <w:t xml:space="preserve">Mientras está activo, el número de transacciones realizadas por un cliente representan mediante una distribución Poisson con </w:t>
-      </w:r>
-      <w:r>
-        <w:rPr>
-          <w:b w:val="false"/>
-          <w:bCs w:val="false"/>
-          <w:sz w:val="24"/>
-          <w:szCs w:val="24"/>
-        </w:rPr>
-        <w:t>una tasa de transacciones</w:t>
-      </w:r>
-      <w:r>
-        <w:rPr>
-          <w:b w:val="false"/>
-          <w:bCs w:val="false"/>
-          <w:sz w:val="24"/>
-          <w:szCs w:val="24"/>
-        </w:rPr>
-        <w:t xml:space="preserve"> </w:t>
+        <w:t xml:space="preserve">Mientras está activo, el número de transacciones realizadas por un cliente representan mediante una distribución Poisson con una tasa de transacciones </w:t>
       </w:r>
       <w:r>
         <w:rPr>
@@ -3099,16 +2985,7 @@
           <w:sz w:val="24"/>
           <w:szCs w:val="24"/>
         </w:rPr>
-        <w:t>L</w:t>
-      </w:r>
-      <w:r>
-        <w:rPr>
-          <w:b w:val="false"/>
-          <w:bCs w:val="false"/>
-          <w:sz w:val="24"/>
-          <w:szCs w:val="24"/>
-        </w:rPr>
-        <w:t xml:space="preserve">a tasa de compra </w:t>
+        <w:t xml:space="preserve">La tasa de compra </w:t>
       </w:r>
       <w:r>
         <w:rPr>
@@ -3150,7 +3027,12 @@
         </w:rPr>
       </w:pPr>
       <w:r>
-        <w:rPr/>
+        <w:rPr>
+          <w:b w:val="false"/>
+          <w:bCs w:val="false"/>
+          <w:sz w:val="24"/>
+          <w:szCs w:val="24"/>
+        </w:rPr>
       </w:r>
     </w:p>
     <w:p>
@@ -3211,7 +3093,12 @@
         </w:rPr>
       </w:pPr>
       <w:r>
-        <w:rPr/>
+        <w:rPr>
+          <w:b w:val="false"/>
+          <w:bCs w:val="false"/>
+          <w:sz w:val="24"/>
+          <w:szCs w:val="24"/>
+        </w:rPr>
       </w:r>
     </w:p>
     <w:p>
@@ -3306,7 +3193,12 @@
         </w:rPr>
       </w:pPr>
       <w:r>
-        <w:rPr/>
+        <w:rPr>
+          <w:b w:val="false"/>
+          <w:bCs w:val="false"/>
+          <w:sz w:val="24"/>
+          <w:szCs w:val="24"/>
+        </w:rPr>
       </w:r>
     </w:p>
     <w:p>
@@ -3362,7 +3254,12 @@
         </w:rPr>
       </w:pPr>
       <w:r>
-        <w:rPr/>
+        <w:rPr>
+          <w:b w:val="false"/>
+          <w:bCs w:val="false"/>
+          <w:sz w:val="24"/>
+          <w:szCs w:val="24"/>
+        </w:rPr>
       </w:r>
     </w:p>
     <w:p>
@@ -3401,68 +3298,55 @@
         </w:rPr>
       </w:pPr>
       <w:r>
-        <w:rPr/>
-      </w:r>
-    </w:p>
-    <w:p>
-      <w:pPr>
-        <w:pStyle w:val="LOnormal"/>
-        <w:jc w:val="left"/>
-        <w:rPr>
-          <w:b w:val="false"/>
-          <w:b w:val="false"/>
-          <w:bCs w:val="false"/>
-          <w:sz w:val="24"/>
-          <w:szCs w:val="24"/>
-        </w:rPr>
-      </w:pPr>
-      <w:r>
-        <w:rPr>
-          <w:b w:val="false"/>
-          <w:bCs w:val="false"/>
-          <w:sz w:val="24"/>
-          <w:szCs w:val="24"/>
-        </w:rPr>
-      </w:r>
-    </w:p>
-    <w:p>
-      <w:pPr>
-        <w:pStyle w:val="LOnormal"/>
-        <w:jc w:val="left"/>
-        <w:rPr>
-          <w:b/>
-          <w:b/>
-          <w:bCs/>
-          <w:sz w:val="24"/>
-          <w:szCs w:val="24"/>
-        </w:rPr>
-      </w:pPr>
-      <w:r>
-        <w:rPr>
-          <w:b/>
-          <w:bCs/>
-          <w:sz w:val="24"/>
-          <w:szCs w:val="24"/>
-        </w:rPr>
-        <w:t>2.</w:t>
-      </w:r>
-      <w:r>
-        <w:rPr>
-          <w:b/>
-          <w:bCs/>
-          <w:sz w:val="24"/>
-          <w:szCs w:val="24"/>
-        </w:rPr>
-        <w:t>3</w:t>
-      </w:r>
-      <w:r>
-        <w:rPr>
-          <w:b/>
-          <w:bCs/>
-          <w:sz w:val="24"/>
-          <w:szCs w:val="24"/>
-        </w:rPr>
-        <w:t xml:space="preserve"> Data</w:t>
+        <w:rPr>
+          <w:b w:val="false"/>
+          <w:bCs w:val="false"/>
+          <w:sz w:val="24"/>
+          <w:szCs w:val="24"/>
+        </w:rPr>
+      </w:r>
+    </w:p>
+    <w:p>
+      <w:pPr>
+        <w:pStyle w:val="LOnormal"/>
+        <w:jc w:val="left"/>
+        <w:rPr>
+          <w:b w:val="false"/>
+          <w:b w:val="false"/>
+          <w:bCs w:val="false"/>
+          <w:sz w:val="24"/>
+          <w:szCs w:val="24"/>
+        </w:rPr>
+      </w:pPr>
+      <w:r>
+        <w:rPr>
+          <w:b w:val="false"/>
+          <w:bCs w:val="false"/>
+          <w:sz w:val="24"/>
+          <w:szCs w:val="24"/>
+        </w:rPr>
+      </w:r>
+    </w:p>
+    <w:p>
+      <w:pPr>
+        <w:pStyle w:val="LOnormal"/>
+        <w:jc w:val="left"/>
+        <w:rPr>
+          <w:b/>
+          <w:b/>
+          <w:bCs/>
+          <w:sz w:val="24"/>
+          <w:szCs w:val="24"/>
+        </w:rPr>
+      </w:pPr>
+      <w:r>
+        <w:rPr>
+          <w:b/>
+          <w:bCs/>
+          <w:sz w:val="24"/>
+          <w:szCs w:val="24"/>
+        </w:rPr>
+        <w:t>2.3 Data</w:t>
       </w:r>
     </w:p>
     <w:p>
@@ -3593,25 +3477,7 @@
           <w:sz w:val="24"/>
           <w:szCs w:val="24"/>
         </w:rPr>
-        <w:t>2.</w:t>
-      </w:r>
-      <w:r>
-        <w:rPr>
-          <w:b/>
-          <w:bCs/>
-          <w:sz w:val="24"/>
-          <w:szCs w:val="24"/>
-        </w:rPr>
-        <w:t>3</w:t>
-      </w:r>
-      <w:r>
-        <w:rPr>
-          <w:b/>
-          <w:bCs/>
-          <w:sz w:val="24"/>
-          <w:szCs w:val="24"/>
-        </w:rPr>
-        <w:t>.1 Dataset</w:t>
+        <w:t>2.3.1 Dataset</w:t>
       </w:r>
     </w:p>
     <w:p>
@@ -3697,86 +3563,50 @@
           <w:sz w:val="24"/>
           <w:szCs w:val="24"/>
         </w:rPr>
-        <w:t>2.</w:t>
-      </w:r>
-      <w:r>
-        <w:rPr>
-          <w:b/>
-          <w:bCs/>
-          <w:sz w:val="24"/>
-          <w:szCs w:val="24"/>
-        </w:rPr>
-        <w:t>4</w:t>
-      </w:r>
-      <w:r>
-        <w:rPr>
-          <w:b/>
-          <w:bCs/>
-          <w:sz w:val="24"/>
-          <w:szCs w:val="24"/>
-        </w:rPr>
-        <w:t xml:space="preserve"> Herramientas Tecnológicas</w:t>
-      </w:r>
-    </w:p>
-    <w:p>
-      <w:pPr>
-        <w:pStyle w:val="LOnormal"/>
-        <w:jc w:val="left"/>
-        <w:rPr>
-          <w:b w:val="false"/>
-          <w:b w:val="false"/>
-          <w:bCs w:val="false"/>
-          <w:sz w:val="24"/>
-          <w:szCs w:val="24"/>
-        </w:rPr>
-      </w:pPr>
-      <w:r>
-        <w:rPr>
-          <w:b w:val="false"/>
-          <w:bCs w:val="false"/>
-          <w:sz w:val="24"/>
-          <w:szCs w:val="24"/>
-        </w:rPr>
-      </w:r>
-    </w:p>
-    <w:p>
-      <w:pPr>
-        <w:pStyle w:val="LOnormal"/>
-        <w:jc w:val="left"/>
-        <w:rPr>
-          <w:b/>
-          <w:b/>
-          <w:bCs/>
-          <w:sz w:val="24"/>
-          <w:szCs w:val="24"/>
-        </w:rPr>
-      </w:pPr>
-      <w:r>
-        <w:rPr>
-          <w:b/>
-          <w:bCs/>
-          <w:sz w:val="24"/>
-          <w:szCs w:val="24"/>
-        </w:rPr>
-        <w:t>2.</w:t>
-      </w:r>
-      <w:r>
-        <w:rPr>
-          <w:b/>
-          <w:bCs/>
-          <w:sz w:val="24"/>
-          <w:szCs w:val="24"/>
-        </w:rPr>
-        <w:t>4</w:t>
-      </w:r>
-      <w:r>
-        <w:rPr>
-          <w:b/>
-          <w:bCs/>
-          <w:sz w:val="24"/>
-          <w:szCs w:val="24"/>
-        </w:rPr>
-        <w:t>.1 Python</w:t>
+        <w:t>2.4 Herramientas Tecnológicas</w:t>
+      </w:r>
+    </w:p>
+    <w:p>
+      <w:pPr>
+        <w:pStyle w:val="LOnormal"/>
+        <w:jc w:val="left"/>
+        <w:rPr>
+          <w:b w:val="false"/>
+          <w:b w:val="false"/>
+          <w:bCs w:val="false"/>
+          <w:sz w:val="24"/>
+          <w:szCs w:val="24"/>
+        </w:rPr>
+      </w:pPr>
+      <w:r>
+        <w:rPr>
+          <w:b w:val="false"/>
+          <w:bCs w:val="false"/>
+          <w:sz w:val="24"/>
+          <w:szCs w:val="24"/>
+        </w:rPr>
+      </w:r>
+    </w:p>
+    <w:p>
+      <w:pPr>
+        <w:pStyle w:val="LOnormal"/>
+        <w:jc w:val="left"/>
+        <w:rPr>
+          <w:b/>
+          <w:b/>
+          <w:bCs/>
+          <w:sz w:val="24"/>
+          <w:szCs w:val="24"/>
+        </w:rPr>
+      </w:pPr>
+      <w:r>
+        <w:rPr>
+          <w:b/>
+          <w:bCs/>
+          <w:sz w:val="24"/>
+          <w:szCs w:val="24"/>
+        </w:rPr>
+        <w:t>2.4.1 Python</w:t>
       </w:r>
     </w:p>
     <w:p>
@@ -3863,25 +3693,7 @@
           <w:sz w:val="24"/>
           <w:szCs w:val="24"/>
         </w:rPr>
-        <w:t>2.</w:t>
-      </w:r>
-      <w:r>
-        <w:rPr>
-          <w:b/>
-          <w:bCs/>
-          <w:sz w:val="24"/>
-          <w:szCs w:val="24"/>
-        </w:rPr>
-        <w:t>4</w:t>
-      </w:r>
-      <w:r>
-        <w:rPr>
-          <w:b/>
-          <w:bCs/>
-          <w:sz w:val="24"/>
-          <w:szCs w:val="24"/>
-        </w:rPr>
-        <w:t>.2 Biblioteca Lifetimes</w:t>
+        <w:t>2.4.2 Biblioteca Lifetimes</w:t>
       </w:r>
     </w:p>
     <w:p>
@@ -3979,25 +3791,7 @@
           <w:sz w:val="24"/>
           <w:szCs w:val="24"/>
         </w:rPr>
-        <w:t>2.</w:t>
-      </w:r>
-      <w:r>
-        <w:rPr>
-          <w:b/>
-          <w:bCs/>
-          <w:sz w:val="24"/>
-          <w:szCs w:val="24"/>
-        </w:rPr>
-        <w:t>4</w:t>
-      </w:r>
-      <w:r>
-        <w:rPr>
-          <w:b/>
-          <w:bCs/>
-          <w:sz w:val="24"/>
-          <w:szCs w:val="24"/>
-        </w:rPr>
-        <w:t>.3 Biblioteca Pandas</w:t>
+        <w:t>2.4.3 Biblioteca Pandas</w:t>
       </w:r>
     </w:p>
     <w:p>
@@ -4084,25 +3878,7 @@
           <w:sz w:val="24"/>
           <w:szCs w:val="24"/>
         </w:rPr>
-        <w:t>2.</w:t>
-      </w:r>
-      <w:r>
-        <w:rPr>
-          <w:b/>
-          <w:bCs/>
-          <w:sz w:val="24"/>
-          <w:szCs w:val="24"/>
-        </w:rPr>
-        <w:t>4</w:t>
-      </w:r>
-      <w:r>
-        <w:rPr>
-          <w:b/>
-          <w:bCs/>
-          <w:sz w:val="24"/>
-          <w:szCs w:val="24"/>
-        </w:rPr>
-        <w:t>.4 Biblioteca MatplotLib</w:t>
+        <w:t>2.4.4 Biblioteca MatplotLib</w:t>
       </w:r>
     </w:p>
     <w:p>
@@ -4189,25 +3965,7 @@
           <w:sz w:val="24"/>
           <w:szCs w:val="24"/>
         </w:rPr>
-        <w:t>2.</w:t>
-      </w:r>
-      <w:r>
-        <w:rPr>
-          <w:b/>
-          <w:bCs/>
-          <w:sz w:val="24"/>
-          <w:szCs w:val="24"/>
-        </w:rPr>
-        <w:t>4</w:t>
-      </w:r>
-      <w:r>
-        <w:rPr>
-          <w:b/>
-          <w:bCs/>
-          <w:sz w:val="24"/>
-          <w:szCs w:val="24"/>
-        </w:rPr>
-        <w:t>.5 Jupyter Notebook</w:t>
+        <w:t>2.4.5 Jupyter Notebook</w:t>
       </w:r>
     </w:p>
     <w:p>
@@ -4294,25 +4052,7 @@
           <w:sz w:val="24"/>
           <w:szCs w:val="24"/>
         </w:rPr>
-        <w:t>2.</w:t>
-      </w:r>
-      <w:r>
-        <w:rPr>
-          <w:b/>
-          <w:bCs/>
-          <w:sz w:val="24"/>
-          <w:szCs w:val="24"/>
-        </w:rPr>
-        <w:t>4</w:t>
-      </w:r>
-      <w:r>
-        <w:rPr>
-          <w:b/>
-          <w:bCs/>
-          <w:sz w:val="24"/>
-          <w:szCs w:val="24"/>
-        </w:rPr>
-        <w:t>.6 Flask</w:t>
+        <w:t>2.4.6 Flask</w:t>
       </w:r>
     </w:p>
     <w:p>
@@ -4373,25 +4113,7 @@
           <w:sz w:val="24"/>
           <w:szCs w:val="24"/>
         </w:rPr>
-        <w:t>2.</w:t>
-      </w:r>
-      <w:r>
-        <w:rPr>
-          <w:b/>
-          <w:bCs/>
-          <w:sz w:val="24"/>
-          <w:szCs w:val="24"/>
-        </w:rPr>
-        <w:t>4</w:t>
-      </w:r>
-      <w:r>
-        <w:rPr>
-          <w:b/>
-          <w:bCs/>
-          <w:sz w:val="24"/>
-          <w:szCs w:val="24"/>
-        </w:rPr>
-        <w:t>.7 Javascript</w:t>
+        <w:t>2.4.7 Javascript</w:t>
       </w:r>
     </w:p>
     <w:p>
@@ -4471,25 +4193,7 @@
           <w:sz w:val="24"/>
           <w:szCs w:val="24"/>
         </w:rPr>
-        <w:t>2.</w:t>
-      </w:r>
-      <w:r>
-        <w:rPr>
-          <w:b/>
-          <w:bCs/>
-          <w:sz w:val="24"/>
-          <w:szCs w:val="24"/>
-        </w:rPr>
-        <w:t>4</w:t>
-      </w:r>
-      <w:r>
-        <w:rPr>
-          <w:b/>
-          <w:bCs/>
-          <w:sz w:val="24"/>
-          <w:szCs w:val="24"/>
-        </w:rPr>
-        <w:t>.7 Typescript</w:t>
+        <w:t>2.4.7 Typescript</w:t>
       </w:r>
     </w:p>
     <w:p>
@@ -4611,25 +4315,7 @@
           <w:sz w:val="24"/>
           <w:szCs w:val="24"/>
         </w:rPr>
-        <w:t>2.</w:t>
-      </w:r>
-      <w:r>
-        <w:rPr>
-          <w:b/>
-          <w:bCs/>
-          <w:sz w:val="24"/>
-          <w:szCs w:val="24"/>
-        </w:rPr>
-        <w:t>4</w:t>
-      </w:r>
-      <w:r>
-        <w:rPr>
-          <w:b/>
-          <w:bCs/>
-          <w:sz w:val="24"/>
-          <w:szCs w:val="24"/>
-        </w:rPr>
-        <w:t>.8 Vue.js</w:t>
+        <w:t>2.4.8 Vue.js</w:t>
       </w:r>
     </w:p>
     <w:p>
@@ -4714,25 +4400,7 @@
           <w:sz w:val="24"/>
           <w:szCs w:val="24"/>
         </w:rPr>
-        <w:t>2.</w:t>
-      </w:r>
-      <w:r>
-        <w:rPr>
-          <w:b/>
-          <w:bCs/>
-          <w:sz w:val="24"/>
-          <w:szCs w:val="24"/>
-        </w:rPr>
-        <w:t>4</w:t>
-      </w:r>
-      <w:r>
-        <w:rPr>
-          <w:b/>
-          <w:bCs/>
-          <w:sz w:val="24"/>
-          <w:szCs w:val="24"/>
-        </w:rPr>
-        <w:t>.9 Nuxt</w:t>
+        <w:t>2.4.9 Nuxt</w:t>
       </w:r>
     </w:p>
     <w:p>
@@ -4813,21 +4481,7 @@
           <w:b/>
           <w:bCs/>
         </w:rPr>
-        <w:t>2.</w:t>
-      </w:r>
-      <w:r>
-        <w:rPr>
-          <w:b/>
-          <w:bCs/>
-        </w:rPr>
-        <w:t>4</w:t>
-      </w:r>
-      <w:r>
-        <w:rPr>
-          <w:b/>
-          <w:bCs/>
-        </w:rPr>
-        <w:t>.10 Chart.js</w:t>
+        <w:t>2.4.10 Chart.js</w:t>
       </w:r>
     </w:p>
     <w:p>
@@ -5877,7 +5531,7 @@
     <w:pPr>
       <w:widowControl/>
       <w:suppressAutoHyphens w:val="true"/>
-      <w:overflowPunct w:val="true"/>
+      <w:overflowPunct w:val="false"/>
       <w:bidi w:val="0"/>
       <w:spacing w:before="0" w:after="0"/>
       <w:jc w:val="left"/>
@@ -6097,7 +5751,7 @@
     <w:pPr>
       <w:widowControl/>
       <w:suppressAutoHyphens w:val="true"/>
-      <w:overflowPunct w:val="true"/>
+      <w:overflowPunct w:val="false"/>
       <w:bidi w:val="0"/>
       <w:spacing w:before="0" w:after="0"/>
       <w:jc w:val="left"/>

</xml_diff>

<commit_message>
Agregada y configurada plantilla de Latex
</commit_message>
<xml_diff>
--- a/documento/draft/Capitulo_2.docx
+++ b/documento/draft/Capitulo_2.docx
@@ -4,7 +4,7 @@
   <w:body>
     <w:p>
       <w:pPr>
-        <w:pStyle w:val="LOnormal"/>
+        <w:pStyle w:val="LO-normal"/>
         <w:jc w:val="left"/>
         <w:rPr/>
       </w:pPr>
@@ -15,7 +15,7 @@
     </w:p>
     <w:p>
       <w:pPr>
-        <w:pStyle w:val="LOnormal"/>
+        <w:pStyle w:val="LO-normal"/>
         <w:jc w:val="left"/>
         <w:rPr/>
       </w:pPr>
@@ -26,26 +26,24 @@
     </w:p>
     <w:p>
       <w:pPr>
-        <w:pStyle w:val="LOnormal"/>
+        <w:pStyle w:val="LO-normal"/>
         <w:jc w:val="center"/>
         <w:rPr>
           <w:b/>
-          <w:b/>
-        </w:rPr>
-      </w:pPr>
-      <w:r>
-        <w:rPr>
-          <w:b/>
-        </w:rPr>
-      </w:r>
-    </w:p>
-    <w:p>
-      <w:pPr>
-        <w:pStyle w:val="LOnormal"/>
+        </w:rPr>
+      </w:pPr>
+      <w:r>
+        <w:rPr>
+          <w:b/>
+        </w:rPr>
+      </w:r>
+    </w:p>
+    <w:p>
+      <w:pPr>
+        <w:pStyle w:val="LO-normal"/>
         <w:jc w:val="center"/>
         <w:rPr>
           <w:b/>
-          <w:b/>
         </w:rPr>
       </w:pPr>
       <w:r>
@@ -57,26 +55,24 @@
     </w:p>
     <w:p>
       <w:pPr>
-        <w:pStyle w:val="LOnormal"/>
+        <w:pStyle w:val="LO-normal"/>
         <w:jc w:val="center"/>
         <w:rPr>
           <w:b/>
-          <w:b/>
-        </w:rPr>
-      </w:pPr>
-      <w:r>
-        <w:rPr>
-          <w:b/>
-        </w:rPr>
-      </w:r>
-    </w:p>
-    <w:p>
-      <w:pPr>
-        <w:pStyle w:val="LOnormal"/>
+        </w:rPr>
+      </w:pPr>
+      <w:r>
+        <w:rPr>
+          <w:b/>
+        </w:rPr>
+      </w:r>
+    </w:p>
+    <w:p>
+      <w:pPr>
+        <w:pStyle w:val="LO-normal"/>
         <w:jc w:val="center"/>
         <w:rPr>
           <w:b/>
-          <w:b/>
         </w:rPr>
       </w:pPr>
       <w:r>
@@ -88,25 +84,23 @@
     </w:p>
     <w:p>
       <w:pPr>
-        <w:pStyle w:val="LOnormal"/>
+        <w:pStyle w:val="LO-normal"/>
         <w:jc w:val="center"/>
         <w:rPr>
           <w:b/>
-          <w:b/>
-        </w:rPr>
-      </w:pPr>
-      <w:r>
-        <w:rPr>
-          <w:b/>
-        </w:rPr>
-      </w:r>
-    </w:p>
-    <w:p>
-      <w:pPr>
-        <w:pStyle w:val="LOnormal"/>
-        <w:jc w:val="both"/>
-        <w:rPr>
-          <w:b w:val="false"/>
+        </w:rPr>
+      </w:pPr>
+      <w:r>
+        <w:rPr>
+          <w:b/>
+        </w:rPr>
+      </w:r>
+    </w:p>
+    <w:p>
+      <w:pPr>
+        <w:pStyle w:val="LO-normal"/>
+        <w:jc w:val="both"/>
+        <w:rPr>
           <w:b w:val="false"/>
           <w:bCs w:val="false"/>
         </w:rPr>
@@ -122,11 +116,10 @@
     </w:p>
     <w:p>
       <w:pPr>
-        <w:pStyle w:val="LOnormal"/>
+        <w:pStyle w:val="LO-normal"/>
         <w:jc w:val="center"/>
         <w:rPr>
           <w:b/>
-          <w:b/>
           <w:position w:val="0"/>
           <w:sz w:val="24"/>
           <w:sz w:val="24"/>
@@ -145,10 +138,9 @@
     </w:p>
     <w:p>
       <w:pPr>
-        <w:pStyle w:val="LOnormal"/>
-        <w:jc w:val="left"/>
-        <w:rPr>
-          <w:b/>
+        <w:pStyle w:val="LO-normal"/>
+        <w:jc w:val="left"/>
+        <w:rPr>
           <w:b/>
           <w:position w:val="0"/>
           <w:sz w:val="24"/>
@@ -171,10 +163,9 @@
     </w:p>
     <w:p>
       <w:pPr>
-        <w:pStyle w:val="LOnormal"/>
-        <w:jc w:val="left"/>
-        <w:rPr>
-          <w:b/>
+        <w:pStyle w:val="LO-normal"/>
+        <w:jc w:val="left"/>
+        <w:rPr>
           <w:b/>
           <w:position w:val="0"/>
           <w:sz w:val="24"/>
@@ -194,10 +185,9 @@
     </w:p>
     <w:p>
       <w:pPr>
-        <w:pStyle w:val="LOnormal"/>
-        <w:jc w:val="both"/>
-        <w:rPr>
-          <w:b w:val="false"/>
+        <w:pStyle w:val="LO-normal"/>
+        <w:jc w:val="both"/>
+        <w:rPr>
           <w:b w:val="false"/>
           <w:bCs w:val="false"/>
           <w:position w:val="0"/>
@@ -223,31 +213,29 @@
     </w:p>
     <w:p>
       <w:pPr>
-        <w:pStyle w:val="LOnormal"/>
-        <w:jc w:val="left"/>
-        <w:rPr>
-          <w:b w:val="false"/>
-          <w:b w:val="false"/>
-          <w:bCs w:val="false"/>
-          <w:sz w:val="24"/>
-          <w:szCs w:val="24"/>
-        </w:rPr>
-      </w:pPr>
-      <w:r>
-        <w:rPr>
-          <w:b w:val="false"/>
-          <w:bCs w:val="false"/>
-          <w:sz w:val="24"/>
-          <w:szCs w:val="24"/>
-        </w:rPr>
-      </w:r>
-    </w:p>
-    <w:p>
-      <w:pPr>
-        <w:pStyle w:val="LOnormal"/>
-        <w:jc w:val="left"/>
-        <w:rPr>
-          <w:b/>
+        <w:pStyle w:val="LO-normal"/>
+        <w:jc w:val="left"/>
+        <w:rPr>
+          <w:b w:val="false"/>
+          <w:bCs w:val="false"/>
+          <w:sz w:val="24"/>
+          <w:szCs w:val="24"/>
+        </w:rPr>
+      </w:pPr>
+      <w:r>
+        <w:rPr>
+          <w:b w:val="false"/>
+          <w:bCs w:val="false"/>
+          <w:sz w:val="24"/>
+          <w:szCs w:val="24"/>
+        </w:rPr>
+      </w:r>
+    </w:p>
+    <w:p>
+      <w:pPr>
+        <w:pStyle w:val="LO-normal"/>
+        <w:jc w:val="left"/>
+        <w:rPr>
           <w:b/>
           <w:bCs/>
         </w:rPr>
@@ -264,31 +252,29 @@
     </w:p>
     <w:p>
       <w:pPr>
-        <w:pStyle w:val="LOnormal"/>
-        <w:jc w:val="left"/>
-        <w:rPr>
-          <w:b w:val="false"/>
-          <w:b w:val="false"/>
-          <w:bCs w:val="false"/>
-          <w:sz w:val="24"/>
-          <w:szCs w:val="24"/>
-        </w:rPr>
-      </w:pPr>
-      <w:r>
-        <w:rPr>
-          <w:b w:val="false"/>
-          <w:bCs w:val="false"/>
-          <w:sz w:val="24"/>
-          <w:szCs w:val="24"/>
-        </w:rPr>
-      </w:r>
-    </w:p>
-    <w:p>
-      <w:pPr>
-        <w:pStyle w:val="LOnormal"/>
-        <w:jc w:val="both"/>
-        <w:rPr>
-          <w:b w:val="false"/>
+        <w:pStyle w:val="LO-normal"/>
+        <w:jc w:val="left"/>
+        <w:rPr>
+          <w:b w:val="false"/>
+          <w:bCs w:val="false"/>
+          <w:sz w:val="24"/>
+          <w:szCs w:val="24"/>
+        </w:rPr>
+      </w:pPr>
+      <w:r>
+        <w:rPr>
+          <w:b w:val="false"/>
+          <w:bCs w:val="false"/>
+          <w:sz w:val="24"/>
+          <w:szCs w:val="24"/>
+        </w:rPr>
+      </w:r>
+    </w:p>
+    <w:p>
+      <w:pPr>
+        <w:pStyle w:val="LO-normal"/>
+        <w:jc w:val="both"/>
+        <w:rPr>
           <w:b w:val="false"/>
           <w:bCs w:val="false"/>
           <w:sz w:val="24"/>
@@ -308,31 +294,29 @@
     </w:p>
     <w:p>
       <w:pPr>
-        <w:pStyle w:val="LOnormal"/>
-        <w:jc w:val="left"/>
-        <w:rPr>
-          <w:b w:val="false"/>
-          <w:b w:val="false"/>
-          <w:bCs w:val="false"/>
-          <w:sz w:val="24"/>
-          <w:szCs w:val="24"/>
-        </w:rPr>
-      </w:pPr>
-      <w:r>
-        <w:rPr>
-          <w:b w:val="false"/>
-          <w:bCs w:val="false"/>
-          <w:sz w:val="24"/>
-          <w:szCs w:val="24"/>
-        </w:rPr>
-      </w:r>
-    </w:p>
-    <w:p>
-      <w:pPr>
-        <w:pStyle w:val="LOnormal"/>
-        <w:jc w:val="left"/>
-        <w:rPr>
-          <w:b/>
+        <w:pStyle w:val="LO-normal"/>
+        <w:jc w:val="left"/>
+        <w:rPr>
+          <w:b w:val="false"/>
+          <w:bCs w:val="false"/>
+          <w:sz w:val="24"/>
+          <w:szCs w:val="24"/>
+        </w:rPr>
+      </w:pPr>
+      <w:r>
+        <w:rPr>
+          <w:b w:val="false"/>
+          <w:bCs w:val="false"/>
+          <w:sz w:val="24"/>
+          <w:szCs w:val="24"/>
+        </w:rPr>
+      </w:r>
+    </w:p>
+    <w:p>
+      <w:pPr>
+        <w:pStyle w:val="LO-normal"/>
+        <w:jc w:val="left"/>
+        <w:rPr>
           <w:b/>
           <w:bCs/>
         </w:rPr>
@@ -347,27 +331,25 @@
     </w:p>
     <w:p>
       <w:pPr>
-        <w:pStyle w:val="LOnormal"/>
-        <w:jc w:val="left"/>
-        <w:rPr>
-          <w:b w:val="false"/>
-          <w:b w:val="false"/>
-          <w:bCs w:val="false"/>
-        </w:rPr>
-      </w:pPr>
-      <w:r>
-        <w:rPr>
-          <w:b w:val="false"/>
-          <w:bCs w:val="false"/>
-        </w:rPr>
-      </w:r>
-    </w:p>
-    <w:p>
-      <w:pPr>
-        <w:pStyle w:val="LOnormal"/>
-        <w:jc w:val="both"/>
-        <w:rPr>
-          <w:b/>
+        <w:pStyle w:val="LO-normal"/>
+        <w:jc w:val="left"/>
+        <w:rPr>
+          <w:b w:val="false"/>
+          <w:bCs w:val="false"/>
+        </w:rPr>
+      </w:pPr>
+      <w:r>
+        <w:rPr>
+          <w:b w:val="false"/>
+          <w:bCs w:val="false"/>
+        </w:rPr>
+      </w:r>
+    </w:p>
+    <w:p>
+      <w:pPr>
+        <w:pStyle w:val="LO-normal"/>
+        <w:jc w:val="both"/>
+        <w:rPr>
           <w:b/>
           <w:bCs/>
         </w:rPr>
@@ -383,31 +365,29 @@
     </w:p>
     <w:p>
       <w:pPr>
-        <w:pStyle w:val="LOnormal"/>
-        <w:jc w:val="left"/>
-        <w:rPr>
-          <w:b w:val="false"/>
-          <w:b w:val="false"/>
-          <w:bCs w:val="false"/>
-          <w:sz w:val="24"/>
-          <w:szCs w:val="24"/>
-        </w:rPr>
-      </w:pPr>
-      <w:r>
-        <w:rPr>
-          <w:b w:val="false"/>
-          <w:bCs w:val="false"/>
-          <w:sz w:val="24"/>
-          <w:szCs w:val="24"/>
-        </w:rPr>
-      </w:r>
-    </w:p>
-    <w:p>
-      <w:pPr>
-        <w:pStyle w:val="LOnormal"/>
-        <w:jc w:val="left"/>
-        <w:rPr>
-          <w:b/>
+        <w:pStyle w:val="LO-normal"/>
+        <w:jc w:val="left"/>
+        <w:rPr>
+          <w:b w:val="false"/>
+          <w:bCs w:val="false"/>
+          <w:sz w:val="24"/>
+          <w:szCs w:val="24"/>
+        </w:rPr>
+      </w:pPr>
+      <w:r>
+        <w:rPr>
+          <w:b w:val="false"/>
+          <w:bCs w:val="false"/>
+          <w:sz w:val="24"/>
+          <w:szCs w:val="24"/>
+        </w:rPr>
+      </w:r>
+    </w:p>
+    <w:p>
+      <w:pPr>
+        <w:pStyle w:val="LO-normal"/>
+        <w:jc w:val="left"/>
+        <w:rPr>
           <w:b/>
           <w:bCs/>
         </w:rPr>
@@ -424,31 +404,29 @@
     </w:p>
     <w:p>
       <w:pPr>
-        <w:pStyle w:val="LOnormal"/>
-        <w:jc w:val="left"/>
-        <w:rPr>
-          <w:b w:val="false"/>
-          <w:b w:val="false"/>
-          <w:bCs w:val="false"/>
-          <w:sz w:val="24"/>
-          <w:szCs w:val="24"/>
-        </w:rPr>
-      </w:pPr>
-      <w:r>
-        <w:rPr>
-          <w:b w:val="false"/>
-          <w:bCs w:val="false"/>
-          <w:sz w:val="24"/>
-          <w:szCs w:val="24"/>
-        </w:rPr>
-      </w:r>
-    </w:p>
-    <w:p>
-      <w:pPr>
-        <w:pStyle w:val="LOnormal"/>
-        <w:jc w:val="both"/>
-        <w:rPr>
-          <w:b w:val="false"/>
+        <w:pStyle w:val="LO-normal"/>
+        <w:jc w:val="left"/>
+        <w:rPr>
+          <w:b w:val="false"/>
+          <w:bCs w:val="false"/>
+          <w:sz w:val="24"/>
+          <w:szCs w:val="24"/>
+        </w:rPr>
+      </w:pPr>
+      <w:r>
+        <w:rPr>
+          <w:b w:val="false"/>
+          <w:bCs w:val="false"/>
+          <w:sz w:val="24"/>
+          <w:szCs w:val="24"/>
+        </w:rPr>
+      </w:r>
+    </w:p>
+    <w:p>
+      <w:pPr>
+        <w:pStyle w:val="LO-normal"/>
+        <w:jc w:val="both"/>
+        <w:rPr>
           <w:b w:val="false"/>
           <w:bCs w:val="false"/>
           <w:sz w:val="24"/>
@@ -468,79 +446,77 @@
     </w:p>
     <w:p>
       <w:pPr>
-        <w:pStyle w:val="LOnormal"/>
-        <w:jc w:val="left"/>
-        <w:rPr>
-          <w:b w:val="false"/>
-          <w:b w:val="false"/>
-          <w:bCs w:val="false"/>
-          <w:sz w:val="24"/>
-          <w:szCs w:val="24"/>
-        </w:rPr>
-      </w:pPr>
-      <w:r>
-        <w:rPr>
-          <w:b w:val="false"/>
-          <w:bCs w:val="false"/>
-          <w:sz w:val="24"/>
-          <w:szCs w:val="24"/>
-        </w:rPr>
-      </w:r>
-    </w:p>
-    <w:p>
-      <w:pPr>
-        <w:pStyle w:val="LOnormal"/>
-        <w:jc w:val="left"/>
-        <w:rPr>
-          <w:sz w:val="24"/>
-          <w:szCs w:val="24"/>
-        </w:rPr>
-      </w:pPr>
-      <w:r>
-        <w:rPr>
-          <w:sz w:val="24"/>
-          <w:szCs w:val="24"/>
-        </w:rPr>
-      </w:r>
-    </w:p>
-    <w:p>
-      <w:pPr>
-        <w:pStyle w:val="LOnormal"/>
-        <w:jc w:val="left"/>
-        <w:rPr>
-          <w:sz w:val="24"/>
-          <w:szCs w:val="24"/>
-        </w:rPr>
-      </w:pPr>
-      <w:r>
-        <w:rPr>
-          <w:sz w:val="24"/>
-          <w:szCs w:val="24"/>
-        </w:rPr>
-      </w:r>
-    </w:p>
-    <w:p>
-      <w:pPr>
-        <w:pStyle w:val="LOnormal"/>
-        <w:jc w:val="left"/>
-        <w:rPr>
-          <w:sz w:val="24"/>
-          <w:szCs w:val="24"/>
-        </w:rPr>
-      </w:pPr>
-      <w:r>
-        <w:rPr>
-          <w:sz w:val="24"/>
-          <w:szCs w:val="24"/>
-        </w:rPr>
-      </w:r>
-    </w:p>
-    <w:p>
-      <w:pPr>
-        <w:pStyle w:val="LOnormal"/>
-        <w:jc w:val="left"/>
-        <w:rPr>
-          <w:b/>
+        <w:pStyle w:val="LO-normal"/>
+        <w:jc w:val="left"/>
+        <w:rPr>
+          <w:b w:val="false"/>
+          <w:bCs w:val="false"/>
+          <w:sz w:val="24"/>
+          <w:szCs w:val="24"/>
+        </w:rPr>
+      </w:pPr>
+      <w:r>
+        <w:rPr>
+          <w:b w:val="false"/>
+          <w:bCs w:val="false"/>
+          <w:sz w:val="24"/>
+          <w:szCs w:val="24"/>
+        </w:rPr>
+      </w:r>
+    </w:p>
+    <w:p>
+      <w:pPr>
+        <w:pStyle w:val="LO-normal"/>
+        <w:jc w:val="left"/>
+        <w:rPr>
+          <w:sz w:val="24"/>
+          <w:szCs w:val="24"/>
+        </w:rPr>
+      </w:pPr>
+      <w:r>
+        <w:rPr>
+          <w:sz w:val="24"/>
+          <w:szCs w:val="24"/>
+        </w:rPr>
+      </w:r>
+    </w:p>
+    <w:p>
+      <w:pPr>
+        <w:pStyle w:val="LO-normal"/>
+        <w:jc w:val="left"/>
+        <w:rPr>
+          <w:sz w:val="24"/>
+          <w:szCs w:val="24"/>
+        </w:rPr>
+      </w:pPr>
+      <w:r>
+        <w:rPr>
+          <w:sz w:val="24"/>
+          <w:szCs w:val="24"/>
+        </w:rPr>
+      </w:r>
+    </w:p>
+    <w:p>
+      <w:pPr>
+        <w:pStyle w:val="LO-normal"/>
+        <w:jc w:val="left"/>
+        <w:rPr>
+          <w:sz w:val="24"/>
+          <w:szCs w:val="24"/>
+        </w:rPr>
+      </w:pPr>
+      <w:r>
+        <w:rPr>
+          <w:sz w:val="24"/>
+          <w:szCs w:val="24"/>
+        </w:rPr>
+      </w:r>
+    </w:p>
+    <w:p>
+      <w:pPr>
+        <w:pStyle w:val="LO-normal"/>
+        <w:jc w:val="left"/>
+        <w:rPr>
           <w:b/>
           <w:bCs/>
         </w:rPr>
@@ -557,31 +533,29 @@
     </w:p>
     <w:p>
       <w:pPr>
-        <w:pStyle w:val="LOnormal"/>
-        <w:jc w:val="left"/>
-        <w:rPr>
-          <w:b w:val="false"/>
-          <w:b w:val="false"/>
-          <w:bCs w:val="false"/>
-          <w:sz w:val="24"/>
-          <w:szCs w:val="24"/>
-        </w:rPr>
-      </w:pPr>
-      <w:r>
-        <w:rPr>
-          <w:b w:val="false"/>
-          <w:bCs w:val="false"/>
-          <w:sz w:val="24"/>
-          <w:szCs w:val="24"/>
-        </w:rPr>
-      </w:r>
-    </w:p>
-    <w:p>
-      <w:pPr>
-        <w:pStyle w:val="LOnormal"/>
-        <w:jc w:val="both"/>
-        <w:rPr>
-          <w:b w:val="false"/>
+        <w:pStyle w:val="LO-normal"/>
+        <w:jc w:val="left"/>
+        <w:rPr>
+          <w:b w:val="false"/>
+          <w:bCs w:val="false"/>
+          <w:sz w:val="24"/>
+          <w:szCs w:val="24"/>
+        </w:rPr>
+      </w:pPr>
+      <w:r>
+        <w:rPr>
+          <w:b w:val="false"/>
+          <w:bCs w:val="false"/>
+          <w:sz w:val="24"/>
+          <w:szCs w:val="24"/>
+        </w:rPr>
+      </w:r>
+    </w:p>
+    <w:p>
+      <w:pPr>
+        <w:pStyle w:val="LO-normal"/>
+        <w:jc w:val="both"/>
+        <w:rPr>
           <w:b w:val="false"/>
           <w:bCs w:val="false"/>
           <w:sz w:val="24"/>
@@ -601,81 +575,68 @@
     </w:p>
     <w:p>
       <w:pPr>
-        <w:pStyle w:val="LOnormal"/>
-        <w:jc w:val="left"/>
-        <w:rPr>
-          <w:b w:val="false"/>
-          <w:b w:val="false"/>
-          <w:bCs w:val="false"/>
-          <w:sz w:val="24"/>
-          <w:szCs w:val="24"/>
-        </w:rPr>
-      </w:pPr>
-      <w:r>
-        <w:rPr>
-          <w:b w:val="false"/>
-          <w:bCs w:val="false"/>
-          <w:sz w:val="24"/>
-          <w:szCs w:val="24"/>
-        </w:rPr>
-      </w:r>
-    </w:p>
-    <w:p>
-      <w:pPr>
-        <w:pStyle w:val="LOnormal"/>
-        <w:jc w:val="left"/>
-        <w:rPr>
-          <w:b/>
-          <w:b/>
-          <w:bCs/>
-        </w:rPr>
-      </w:pPr>
-      <w:r>
-        <w:rPr>
-          <w:b/>
-          <w:bCs/>
-          <w:sz w:val="24"/>
-          <w:szCs w:val="24"/>
-        </w:rPr>
-        <w:t xml:space="preserve">2.1.5 Deserción de Clientes </w:t>
-      </w:r>
-      <w:r>
-        <w:rPr>
-          <w:b/>
-          <w:bCs/>
-          <w:sz w:val="24"/>
-          <w:szCs w:val="24"/>
-        </w:rPr>
-        <w:t>(Churn)</w:t>
-      </w:r>
-    </w:p>
-    <w:p>
-      <w:pPr>
-        <w:pStyle w:val="LOnormal"/>
-        <w:jc w:val="left"/>
-        <w:rPr>
-          <w:b w:val="false"/>
-          <w:b w:val="false"/>
-          <w:bCs w:val="false"/>
-          <w:sz w:val="24"/>
-          <w:szCs w:val="24"/>
-        </w:rPr>
-      </w:pPr>
-      <w:r>
-        <w:rPr>
-          <w:b w:val="false"/>
-          <w:bCs w:val="false"/>
-          <w:sz w:val="24"/>
-          <w:szCs w:val="24"/>
-        </w:rPr>
-      </w:r>
-    </w:p>
-    <w:p>
-      <w:pPr>
-        <w:pStyle w:val="LOnormal"/>
-        <w:jc w:val="both"/>
-        <w:rPr>
-          <w:b w:val="false"/>
+        <w:pStyle w:val="LO-normal"/>
+        <w:jc w:val="left"/>
+        <w:rPr>
+          <w:b w:val="false"/>
+          <w:bCs w:val="false"/>
+          <w:sz w:val="24"/>
+          <w:szCs w:val="24"/>
+        </w:rPr>
+      </w:pPr>
+      <w:r>
+        <w:rPr>
+          <w:b w:val="false"/>
+          <w:bCs w:val="false"/>
+          <w:sz w:val="24"/>
+          <w:szCs w:val="24"/>
+        </w:rPr>
+      </w:r>
+    </w:p>
+    <w:p>
+      <w:pPr>
+        <w:pStyle w:val="LO-normal"/>
+        <w:jc w:val="left"/>
+        <w:rPr>
+          <w:b/>
+          <w:bCs/>
+        </w:rPr>
+      </w:pPr>
+      <w:r>
+        <w:rPr>
+          <w:b/>
+          <w:bCs/>
+          <w:sz w:val="24"/>
+          <w:szCs w:val="24"/>
+        </w:rPr>
+        <w:t>2.1.5 Deserción de Clientes (Churn)</w:t>
+      </w:r>
+    </w:p>
+    <w:p>
+      <w:pPr>
+        <w:pStyle w:val="LO-normal"/>
+        <w:jc w:val="left"/>
+        <w:rPr>
+          <w:b w:val="false"/>
+          <w:bCs w:val="false"/>
+          <w:sz w:val="24"/>
+          <w:szCs w:val="24"/>
+        </w:rPr>
+      </w:pPr>
+      <w:r>
+        <w:rPr>
+          <w:b w:val="false"/>
+          <w:bCs w:val="false"/>
+          <w:sz w:val="24"/>
+          <w:szCs w:val="24"/>
+        </w:rPr>
+      </w:r>
+    </w:p>
+    <w:p>
+      <w:pPr>
+        <w:pStyle w:val="LO-normal"/>
+        <w:jc w:val="both"/>
+        <w:rPr>
           <w:b w:val="false"/>
           <w:bCs w:val="false"/>
           <w:sz w:val="24"/>
@@ -695,31 +656,29 @@
     </w:p>
     <w:p>
       <w:pPr>
-        <w:pStyle w:val="LOnormal"/>
-        <w:jc w:val="both"/>
-        <w:rPr>
-          <w:b w:val="false"/>
-          <w:b w:val="false"/>
-          <w:bCs w:val="false"/>
-          <w:sz w:val="24"/>
-          <w:szCs w:val="24"/>
-        </w:rPr>
-      </w:pPr>
-      <w:r>
-        <w:rPr>
-          <w:b w:val="false"/>
-          <w:bCs w:val="false"/>
-          <w:sz w:val="24"/>
-          <w:szCs w:val="24"/>
-        </w:rPr>
-      </w:r>
-    </w:p>
-    <w:p>
-      <w:pPr>
-        <w:pStyle w:val="LOnormal"/>
-        <w:jc w:val="both"/>
-        <w:rPr>
-          <w:b/>
+        <w:pStyle w:val="LO-normal"/>
+        <w:jc w:val="both"/>
+        <w:rPr>
+          <w:b w:val="false"/>
+          <w:bCs w:val="false"/>
+          <w:sz w:val="24"/>
+          <w:szCs w:val="24"/>
+        </w:rPr>
+      </w:pPr>
+      <w:r>
+        <w:rPr>
+          <w:b w:val="false"/>
+          <w:bCs w:val="false"/>
+          <w:sz w:val="24"/>
+          <w:szCs w:val="24"/>
+        </w:rPr>
+      </w:r>
+    </w:p>
+    <w:p>
+      <w:pPr>
+        <w:pStyle w:val="LO-normal"/>
+        <w:jc w:val="both"/>
+        <w:rPr>
           <w:b/>
           <w:bCs/>
         </w:rPr>
@@ -736,31 +695,29 @@
     </w:p>
     <w:p>
       <w:pPr>
-        <w:pStyle w:val="LOnormal"/>
-        <w:jc w:val="both"/>
-        <w:rPr>
-          <w:b w:val="false"/>
-          <w:b w:val="false"/>
-          <w:bCs w:val="false"/>
-          <w:sz w:val="24"/>
-          <w:szCs w:val="24"/>
-        </w:rPr>
-      </w:pPr>
-      <w:r>
-        <w:rPr>
-          <w:b w:val="false"/>
-          <w:bCs w:val="false"/>
-          <w:sz w:val="24"/>
-          <w:szCs w:val="24"/>
-        </w:rPr>
-      </w:r>
-    </w:p>
-    <w:p>
-      <w:pPr>
-        <w:pStyle w:val="LOnormal"/>
-        <w:jc w:val="both"/>
-        <w:rPr>
-          <w:b w:val="false"/>
+        <w:pStyle w:val="LO-normal"/>
+        <w:jc w:val="both"/>
+        <w:rPr>
+          <w:b w:val="false"/>
+          <w:bCs w:val="false"/>
+          <w:sz w:val="24"/>
+          <w:szCs w:val="24"/>
+        </w:rPr>
+      </w:pPr>
+      <w:r>
+        <w:rPr>
+          <w:b w:val="false"/>
+          <w:bCs w:val="false"/>
+          <w:sz w:val="24"/>
+          <w:szCs w:val="24"/>
+        </w:rPr>
+      </w:r>
+    </w:p>
+    <w:p>
+      <w:pPr>
+        <w:pStyle w:val="LO-normal"/>
+        <w:jc w:val="both"/>
+        <w:rPr>
           <w:b w:val="false"/>
           <w:bCs w:val="false"/>
           <w:sz w:val="24"/>
@@ -780,31 +737,29 @@
     </w:p>
     <w:p>
       <w:pPr>
-        <w:pStyle w:val="LOnormal"/>
-        <w:jc w:val="both"/>
-        <w:rPr>
-          <w:b w:val="false"/>
-          <w:b w:val="false"/>
-          <w:bCs w:val="false"/>
-          <w:sz w:val="24"/>
-          <w:szCs w:val="24"/>
-        </w:rPr>
-      </w:pPr>
-      <w:r>
-        <w:rPr>
-          <w:b w:val="false"/>
-          <w:bCs w:val="false"/>
-          <w:sz w:val="24"/>
-          <w:szCs w:val="24"/>
-        </w:rPr>
-      </w:r>
-    </w:p>
-    <w:p>
-      <w:pPr>
-        <w:pStyle w:val="LOnormal"/>
-        <w:jc w:val="left"/>
-        <w:rPr>
-          <w:b/>
+        <w:pStyle w:val="LO-normal"/>
+        <w:jc w:val="both"/>
+        <w:rPr>
+          <w:b w:val="false"/>
+          <w:bCs w:val="false"/>
+          <w:sz w:val="24"/>
+          <w:szCs w:val="24"/>
+        </w:rPr>
+      </w:pPr>
+      <w:r>
+        <w:rPr>
+          <w:b w:val="false"/>
+          <w:bCs w:val="false"/>
+          <w:sz w:val="24"/>
+          <w:szCs w:val="24"/>
+        </w:rPr>
+      </w:r>
+    </w:p>
+    <w:p>
+      <w:pPr>
+        <w:pStyle w:val="LO-normal"/>
+        <w:jc w:val="left"/>
+        <w:rPr>
           <w:b/>
           <w:bCs/>
           <w:sz w:val="24"/>
@@ -823,31 +778,29 @@
     </w:p>
     <w:p>
       <w:pPr>
-        <w:pStyle w:val="LOnormal"/>
-        <w:jc w:val="left"/>
-        <w:rPr>
-          <w:b w:val="false"/>
-          <w:b w:val="false"/>
-          <w:bCs w:val="false"/>
-          <w:sz w:val="24"/>
-          <w:szCs w:val="24"/>
-        </w:rPr>
-      </w:pPr>
-      <w:r>
-        <w:rPr>
-          <w:b w:val="false"/>
-          <w:bCs w:val="false"/>
-          <w:sz w:val="24"/>
-          <w:szCs w:val="24"/>
-        </w:rPr>
-      </w:r>
-    </w:p>
-    <w:p>
-      <w:pPr>
-        <w:pStyle w:val="LOnormal"/>
-        <w:jc w:val="both"/>
-        <w:rPr>
-          <w:b w:val="false"/>
+        <w:pStyle w:val="LO-normal"/>
+        <w:jc w:val="left"/>
+        <w:rPr>
+          <w:b w:val="false"/>
+          <w:bCs w:val="false"/>
+          <w:sz w:val="24"/>
+          <w:szCs w:val="24"/>
+        </w:rPr>
+      </w:pPr>
+      <w:r>
+        <w:rPr>
+          <w:b w:val="false"/>
+          <w:bCs w:val="false"/>
+          <w:sz w:val="24"/>
+          <w:szCs w:val="24"/>
+        </w:rPr>
+      </w:r>
+    </w:p>
+    <w:p>
+      <w:pPr>
+        <w:pStyle w:val="LO-normal"/>
+        <w:jc w:val="both"/>
+        <w:rPr>
           <w:b w:val="false"/>
           <w:bCs w:val="false"/>
           <w:sz w:val="24"/>
@@ -867,31 +820,29 @@
     </w:p>
     <w:p>
       <w:pPr>
-        <w:pStyle w:val="LOnormal"/>
-        <w:jc w:val="left"/>
-        <w:rPr>
-          <w:b w:val="false"/>
-          <w:b w:val="false"/>
-          <w:bCs w:val="false"/>
-          <w:sz w:val="24"/>
-          <w:szCs w:val="24"/>
-        </w:rPr>
-      </w:pPr>
-      <w:r>
-        <w:rPr>
-          <w:b w:val="false"/>
-          <w:bCs w:val="false"/>
-          <w:sz w:val="24"/>
-          <w:szCs w:val="24"/>
-        </w:rPr>
-      </w:r>
-    </w:p>
-    <w:p>
-      <w:pPr>
-        <w:pStyle w:val="LOnormal"/>
-        <w:jc w:val="left"/>
-        <w:rPr>
-          <w:b/>
+        <w:pStyle w:val="LO-normal"/>
+        <w:jc w:val="left"/>
+        <w:rPr>
+          <w:b w:val="false"/>
+          <w:bCs w:val="false"/>
+          <w:sz w:val="24"/>
+          <w:szCs w:val="24"/>
+        </w:rPr>
+      </w:pPr>
+      <w:r>
+        <w:rPr>
+          <w:b w:val="false"/>
+          <w:bCs w:val="false"/>
+          <w:sz w:val="24"/>
+          <w:szCs w:val="24"/>
+        </w:rPr>
+      </w:r>
+    </w:p>
+    <w:p>
+      <w:pPr>
+        <w:pStyle w:val="LO-normal"/>
+        <w:jc w:val="left"/>
+        <w:rPr>
           <w:b/>
           <w:bCs/>
         </w:rPr>
@@ -908,26 +859,25 @@
     </w:p>
     <w:p>
       <w:pPr>
-        <w:pStyle w:val="LOnormal"/>
-        <w:jc w:val="left"/>
-        <w:rPr>
-          <w:sz w:val="24"/>
-          <w:szCs w:val="24"/>
-        </w:rPr>
-      </w:pPr>
-      <w:r>
-        <w:rPr>
-          <w:sz w:val="24"/>
-          <w:szCs w:val="24"/>
-        </w:rPr>
-      </w:r>
-    </w:p>
-    <w:p>
-      <w:pPr>
-        <w:pStyle w:val="LOnormal"/>
-        <w:jc w:val="both"/>
-        <w:rPr>
-          <w:b w:val="false"/>
+        <w:pStyle w:val="LO-normal"/>
+        <w:jc w:val="left"/>
+        <w:rPr>
+          <w:sz w:val="24"/>
+          <w:szCs w:val="24"/>
+        </w:rPr>
+      </w:pPr>
+      <w:r>
+        <w:rPr>
+          <w:sz w:val="24"/>
+          <w:szCs w:val="24"/>
+        </w:rPr>
+      </w:r>
+    </w:p>
+    <w:p>
+      <w:pPr>
+        <w:pStyle w:val="LO-normal"/>
+        <w:jc w:val="both"/>
+        <w:rPr>
           <w:b w:val="false"/>
           <w:bCs w:val="false"/>
         </w:rPr>
@@ -945,31 +895,29 @@
     </w:p>
     <w:p>
       <w:pPr>
-        <w:pStyle w:val="LOnormal"/>
-        <w:jc w:val="left"/>
-        <w:rPr>
-          <w:b w:val="false"/>
-          <w:b w:val="false"/>
-          <w:bCs w:val="false"/>
-          <w:sz w:val="24"/>
-          <w:szCs w:val="24"/>
-        </w:rPr>
-      </w:pPr>
-      <w:r>
-        <w:rPr>
-          <w:b w:val="false"/>
-          <w:bCs w:val="false"/>
-          <w:sz w:val="24"/>
-          <w:szCs w:val="24"/>
-        </w:rPr>
-      </w:r>
-    </w:p>
-    <w:p>
-      <w:pPr>
-        <w:pStyle w:val="LOnormal"/>
-        <w:jc w:val="left"/>
-        <w:rPr>
-          <w:b/>
+        <w:pStyle w:val="LO-normal"/>
+        <w:jc w:val="left"/>
+        <w:rPr>
+          <w:b w:val="false"/>
+          <w:bCs w:val="false"/>
+          <w:sz w:val="24"/>
+          <w:szCs w:val="24"/>
+        </w:rPr>
+      </w:pPr>
+      <w:r>
+        <w:rPr>
+          <w:b w:val="false"/>
+          <w:bCs w:val="false"/>
+          <w:sz w:val="24"/>
+          <w:szCs w:val="24"/>
+        </w:rPr>
+      </w:r>
+    </w:p>
+    <w:p>
+      <w:pPr>
+        <w:pStyle w:val="LO-normal"/>
+        <w:jc w:val="left"/>
+        <w:rPr>
           <w:b/>
           <w:bCs/>
         </w:rPr>
@@ -986,10 +934,9 @@
     </w:p>
     <w:p>
       <w:pPr>
-        <w:pStyle w:val="LOnormal"/>
-        <w:jc w:val="left"/>
-        <w:rPr>
-          <w:b w:val="false"/>
+        <w:pStyle w:val="LO-normal"/>
+        <w:jc w:val="left"/>
+        <w:rPr>
           <w:b w:val="false"/>
           <w:bCs w:val="false"/>
           <w:sz w:val="24"/>
@@ -1011,7 +958,6 @@
         <w:jc w:val="both"/>
         <w:rPr>
           <w:rFonts w:eastAsia="Times" w:cs="Times"/>
-          <w:b w:val="false"/>
           <w:b w:val="false"/>
           <w:bCs w:val="false"/>
           <w:color w:val="auto"/>
@@ -1048,7 +994,6 @@
         <w:jc w:val="both"/>
         <w:rPr>
           <w:rFonts w:eastAsia="Times" w:cs="Times"/>
-          <w:b w:val="false"/>
           <w:b w:val="false"/>
           <w:bCs w:val="false"/>
           <w:color w:val="auto"/>
@@ -1087,7 +1032,6 @@
         <w:jc w:val="both"/>
         <w:rPr>
           <w:rFonts w:eastAsia="Times" w:cs="Times"/>
-          <w:b w:val="false"/>
           <w:b w:val="false"/>
           <w:bCs w:val="false"/>
           <w:color w:val="auto"/>
@@ -1129,7 +1073,6 @@
         <w:rPr>
           <w:rFonts w:eastAsia="Times" w:cs="Times"/>
           <w:b w:val="false"/>
-          <w:b w:val="false"/>
           <w:bCs w:val="false"/>
           <w:color w:val="auto"/>
           <w:kern w:val="0"/>
@@ -1168,7 +1111,6 @@
         <w:rPr>
           <w:rFonts w:eastAsia="Times" w:cs="Times"/>
           <w:b w:val="false"/>
-          <w:b w:val="false"/>
           <w:bCs w:val="false"/>
           <w:color w:val="auto"/>
           <w:kern w:val="0"/>
@@ -1204,7 +1146,6 @@
         <w:rPr>
           <w:rFonts w:eastAsia="Times" w:cs="Times"/>
           <w:b w:val="false"/>
-          <w:b w:val="false"/>
           <w:bCs w:val="false"/>
           <w:color w:val="auto"/>
           <w:kern w:val="0"/>
@@ -1239,7 +1180,6 @@
         <w:rPr>
           <w:rFonts w:eastAsia="Times" w:cs="Times"/>
           <w:b w:val="false"/>
-          <w:b w:val="false"/>
           <w:bCs w:val="false"/>
           <w:color w:val="auto"/>
           <w:kern w:val="0"/>
@@ -1291,7 +1231,6 @@
         <w:rPr>
           <w:rFonts w:eastAsia="Times" w:cs="Times"/>
           <w:b w:val="false"/>
-          <w:b w:val="false"/>
           <w:bCs w:val="false"/>
           <w:color w:val="auto"/>
           <w:kern w:val="0"/>
@@ -1326,7 +1265,6 @@
         <w:rPr>
           <w:rFonts w:eastAsia="Times" w:cs="Times"/>
           <w:b/>
-          <w:b/>
           <w:bCs/>
           <w:color w:val="000000"/>
           <w:kern w:val="0"/>
@@ -1362,7 +1300,6 @@
         <w:rPr>
           <w:rFonts w:eastAsia="Times" w:cs="Times"/>
           <w:b/>
-          <w:b/>
           <w:bCs/>
           <w:color w:val="000000"/>
           <w:kern w:val="0"/>
@@ -1436,7 +1373,6 @@
         <w:rPr>
           <w:rFonts w:eastAsia="Times" w:cs="Times"/>
           <w:b w:val="false"/>
-          <w:b w:val="false"/>
           <w:bCs w:val="false"/>
           <w:color w:val="000000"/>
           <w:kern w:val="0"/>
@@ -1510,7 +1446,6 @@
         <w:rPr>
           <w:rFonts w:eastAsia="Times" w:cs="Times"/>
           <w:b w:val="false"/>
-          <w:b w:val="false"/>
           <w:bCs w:val="false"/>
           <w:color w:val="auto"/>
           <w:kern w:val="0"/>
@@ -1545,7 +1480,6 @@
         <w:rPr>
           <w:rFonts w:eastAsia="Times" w:cs="Times"/>
           <w:b w:val="false"/>
-          <w:b w:val="false"/>
           <w:bCs w:val="false"/>
           <w:color w:val="auto"/>
           <w:kern w:val="0"/>
@@ -1582,7 +1516,6 @@
         <w:rPr>
           <w:rFonts w:eastAsia="Times" w:cs="Times"/>
           <w:b w:val="false"/>
-          <w:b w:val="false"/>
           <w:bCs w:val="false"/>
           <w:color w:val="auto"/>
           <w:kern w:val="0"/>
@@ -1616,7 +1549,6 @@
         <w:jc w:val="left"/>
         <w:rPr>
           <w:b/>
-          <w:b/>
           <w:bCs/>
           <w:color w:val="000000"/>
           <w:sz w:val="24"/>
@@ -1640,7 +1572,6 @@
         <w:jc w:val="left"/>
         <w:rPr>
           <w:b/>
-          <w:b/>
           <w:bCs/>
           <w:color w:val="000000"/>
           <w:sz w:val="24"/>
@@ -1662,7 +1593,6 @@
         <w:pStyle w:val="Normal"/>
         <w:jc w:val="both"/>
         <w:rPr>
-          <w:b w:val="false"/>
           <w:b w:val="false"/>
           <w:bCs w:val="false"/>
         </w:rPr>
@@ -1684,7 +1614,6 @@
         <w:pStyle w:val="Normal"/>
         <w:jc w:val="both"/>
         <w:rPr>
-          <w:b/>
           <w:b/>
           <w:bCs/>
           <w:color w:val="000000"/>
@@ -1801,7 +1730,6 @@
         <w:jc w:val="both"/>
         <w:rPr>
           <w:b w:val="false"/>
-          <w:b w:val="false"/>
           <w:bCs w:val="false"/>
           <w:color w:val="000000"/>
           <w:sz w:val="24"/>
@@ -1823,7 +1751,6 @@
         <w:pStyle w:val="Normal"/>
         <w:jc w:val="both"/>
         <w:rPr>
-          <w:b w:val="false"/>
           <w:b w:val="false"/>
           <w:bCs w:val="false"/>
           <w:color w:val="000000"/>
@@ -1849,7 +1776,6 @@
         <w:jc w:val="both"/>
         <w:rPr>
           <w:b w:val="false"/>
-          <w:b w:val="false"/>
           <w:bCs w:val="false"/>
           <w:color w:val="000000"/>
           <w:sz w:val="24"/>
@@ -1868,10 +1794,9 @@
     </w:p>
     <w:p>
       <w:pPr>
-        <w:pStyle w:val="LOnormal"/>
-        <w:jc w:val="left"/>
-        <w:rPr>
-          <w:b/>
+        <w:pStyle w:val="LO-normal"/>
+        <w:jc w:val="left"/>
+        <w:rPr>
           <w:b/>
           <w:bCs/>
           <w:sz w:val="24"/>
@@ -1890,31 +1815,29 @@
     </w:p>
     <w:p>
       <w:pPr>
-        <w:pStyle w:val="LOnormal"/>
-        <w:jc w:val="left"/>
-        <w:rPr>
-          <w:b/>
-          <w:b/>
-          <w:bCs/>
-          <w:sz w:val="24"/>
-          <w:szCs w:val="24"/>
-        </w:rPr>
-      </w:pPr>
-      <w:r>
-        <w:rPr>
-          <w:b/>
-          <w:bCs/>
-          <w:sz w:val="24"/>
-          <w:szCs w:val="24"/>
-        </w:rPr>
-      </w:r>
-    </w:p>
-    <w:p>
-      <w:pPr>
-        <w:pStyle w:val="LOnormal"/>
-        <w:jc w:val="both"/>
-        <w:rPr>
-          <w:b w:val="false"/>
+        <w:pStyle w:val="LO-normal"/>
+        <w:jc w:val="left"/>
+        <w:rPr>
+          <w:b/>
+          <w:bCs/>
+          <w:sz w:val="24"/>
+          <w:szCs w:val="24"/>
+        </w:rPr>
+      </w:pPr>
+      <w:r>
+        <w:rPr>
+          <w:b/>
+          <w:bCs/>
+          <w:sz w:val="24"/>
+          <w:szCs w:val="24"/>
+        </w:rPr>
+      </w:r>
+    </w:p>
+    <w:p>
+      <w:pPr>
+        <w:pStyle w:val="LO-normal"/>
+        <w:jc w:val="both"/>
+        <w:rPr>
           <w:b w:val="false"/>
           <w:bCs w:val="false"/>
           <w:sz w:val="24"/>
@@ -1934,31 +1857,29 @@
     </w:p>
     <w:p>
       <w:pPr>
-        <w:pStyle w:val="LOnormal"/>
-        <w:jc w:val="both"/>
-        <w:rPr>
-          <w:b w:val="false"/>
-          <w:b w:val="false"/>
-          <w:bCs w:val="false"/>
-          <w:sz w:val="24"/>
-          <w:szCs w:val="24"/>
-        </w:rPr>
-      </w:pPr>
-      <w:r>
-        <w:rPr>
-          <w:b w:val="false"/>
-          <w:bCs w:val="false"/>
-          <w:sz w:val="24"/>
-          <w:szCs w:val="24"/>
-        </w:rPr>
-      </w:r>
-    </w:p>
-    <w:p>
-      <w:pPr>
-        <w:pStyle w:val="LOnormal"/>
-        <w:jc w:val="both"/>
-        <w:rPr>
-          <w:b w:val="false"/>
+        <w:pStyle w:val="LO-normal"/>
+        <w:jc w:val="both"/>
+        <w:rPr>
+          <w:b w:val="false"/>
+          <w:bCs w:val="false"/>
+          <w:sz w:val="24"/>
+          <w:szCs w:val="24"/>
+        </w:rPr>
+      </w:pPr>
+      <w:r>
+        <w:rPr>
+          <w:b w:val="false"/>
+          <w:bCs w:val="false"/>
+          <w:sz w:val="24"/>
+          <w:szCs w:val="24"/>
+        </w:rPr>
+      </w:r>
+    </w:p>
+    <w:p>
+      <w:pPr>
+        <w:pStyle w:val="LO-normal"/>
+        <w:jc w:val="both"/>
+        <w:rPr>
           <w:b w:val="false"/>
           <w:bCs w:val="false"/>
           <w:sz w:val="24"/>
@@ -1978,28 +1899,27 @@
     </w:p>
     <w:p>
       <w:pPr>
-        <w:pStyle w:val="LOnormal"/>
-        <w:jc w:val="both"/>
-        <w:rPr>
-          <w:b w:val="false"/>
-          <w:b w:val="false"/>
-          <w:bCs w:val="false"/>
-          <w:sz w:val="24"/>
-          <w:szCs w:val="24"/>
-        </w:rPr>
-      </w:pPr>
-      <w:r>
-        <w:rPr>
-          <w:b w:val="false"/>
-          <w:bCs w:val="false"/>
-          <w:sz w:val="24"/>
-          <w:szCs w:val="24"/>
-        </w:rPr>
-      </w:r>
-    </w:p>
-    <w:p>
-      <w:pPr>
-        <w:pStyle w:val="LOnormal"/>
+        <w:pStyle w:val="LO-normal"/>
+        <w:jc w:val="both"/>
+        <w:rPr>
+          <w:b w:val="false"/>
+          <w:bCs w:val="false"/>
+          <w:sz w:val="24"/>
+          <w:szCs w:val="24"/>
+        </w:rPr>
+      </w:pPr>
+      <w:r>
+        <w:rPr>
+          <w:b w:val="false"/>
+          <w:bCs w:val="false"/>
+          <w:sz w:val="24"/>
+          <w:szCs w:val="24"/>
+        </w:rPr>
+      </w:r>
+    </w:p>
+    <w:p>
+      <w:pPr>
+        <w:pStyle w:val="LO-normal"/>
         <w:numPr>
           <w:ilvl w:val="0"/>
           <w:numId w:val="5"/>
@@ -2007,7 +1927,6 @@
         <w:jc w:val="both"/>
         <w:rPr>
           <w:b w:val="false"/>
-          <w:b w:val="false"/>
           <w:bCs w:val="false"/>
           <w:sz w:val="24"/>
           <w:szCs w:val="24"/>
@@ -2025,28 +1944,27 @@
     </w:p>
     <w:p>
       <w:pPr>
-        <w:pStyle w:val="LOnormal"/>
-        <w:jc w:val="both"/>
-        <w:rPr>
-          <w:b w:val="false"/>
-          <w:b w:val="false"/>
-          <w:bCs w:val="false"/>
-          <w:sz w:val="24"/>
-          <w:szCs w:val="24"/>
-        </w:rPr>
-      </w:pPr>
-      <w:r>
-        <w:rPr>
-          <w:b w:val="false"/>
-          <w:bCs w:val="false"/>
-          <w:sz w:val="24"/>
-          <w:szCs w:val="24"/>
-        </w:rPr>
-      </w:r>
-    </w:p>
-    <w:p>
-      <w:pPr>
-        <w:pStyle w:val="LOnormal"/>
+        <w:pStyle w:val="LO-normal"/>
+        <w:jc w:val="both"/>
+        <w:rPr>
+          <w:b w:val="false"/>
+          <w:bCs w:val="false"/>
+          <w:sz w:val="24"/>
+          <w:szCs w:val="24"/>
+        </w:rPr>
+      </w:pPr>
+      <w:r>
+        <w:rPr>
+          <w:b w:val="false"/>
+          <w:bCs w:val="false"/>
+          <w:sz w:val="24"/>
+          <w:szCs w:val="24"/>
+        </w:rPr>
+      </w:r>
+    </w:p>
+    <w:p>
+      <w:pPr>
+        <w:pStyle w:val="LO-normal"/>
         <w:numPr>
           <w:ilvl w:val="0"/>
           <w:numId w:val="4"/>
@@ -2054,7 +1972,6 @@
         <w:jc w:val="both"/>
         <w:rPr>
           <w:b w:val="false"/>
-          <w:b w:val="false"/>
           <w:bCs w:val="false"/>
           <w:sz w:val="24"/>
           <w:szCs w:val="24"/>
@@ -2072,31 +1989,29 @@
     </w:p>
     <w:p>
       <w:pPr>
-        <w:pStyle w:val="LOnormal"/>
-        <w:jc w:val="both"/>
-        <w:rPr>
-          <w:b w:val="false"/>
-          <w:b w:val="false"/>
-          <w:bCs w:val="false"/>
-          <w:sz w:val="24"/>
-          <w:szCs w:val="24"/>
-        </w:rPr>
-      </w:pPr>
-      <w:r>
-        <w:rPr>
-          <w:b w:val="false"/>
-          <w:bCs w:val="false"/>
-          <w:sz w:val="24"/>
-          <w:szCs w:val="24"/>
-        </w:rPr>
-      </w:r>
-    </w:p>
-    <w:p>
-      <w:pPr>
-        <w:pStyle w:val="LOnormal"/>
-        <w:jc w:val="both"/>
-        <w:rPr>
-          <w:b w:val="false"/>
+        <w:pStyle w:val="LO-normal"/>
+        <w:jc w:val="both"/>
+        <w:rPr>
+          <w:b w:val="false"/>
+          <w:bCs w:val="false"/>
+          <w:sz w:val="24"/>
+          <w:szCs w:val="24"/>
+        </w:rPr>
+      </w:pPr>
+      <w:r>
+        <w:rPr>
+          <w:b w:val="false"/>
+          <w:bCs w:val="false"/>
+          <w:sz w:val="24"/>
+          <w:szCs w:val="24"/>
+        </w:rPr>
+      </w:r>
+    </w:p>
+    <w:p>
+      <w:pPr>
+        <w:pStyle w:val="LO-normal"/>
+        <w:jc w:val="both"/>
+        <w:rPr>
           <w:b w:val="false"/>
           <w:bCs w:val="false"/>
           <w:sz w:val="24"/>
@@ -2116,31 +2031,29 @@
     </w:p>
     <w:p>
       <w:pPr>
-        <w:pStyle w:val="LOnormal"/>
-        <w:jc w:val="both"/>
-        <w:rPr>
-          <w:b w:val="false"/>
-          <w:b w:val="false"/>
-          <w:bCs w:val="false"/>
-          <w:sz w:val="24"/>
-          <w:szCs w:val="24"/>
-        </w:rPr>
-      </w:pPr>
-      <w:r>
-        <w:rPr>
-          <w:b w:val="false"/>
-          <w:bCs w:val="false"/>
-          <w:sz w:val="24"/>
-          <w:szCs w:val="24"/>
-        </w:rPr>
-      </w:r>
-    </w:p>
-    <w:p>
-      <w:pPr>
-        <w:pStyle w:val="LOnormal"/>
-        <w:jc w:val="both"/>
-        <w:rPr>
-          <w:b w:val="false"/>
+        <w:pStyle w:val="LO-normal"/>
+        <w:jc w:val="both"/>
+        <w:rPr>
+          <w:b w:val="false"/>
+          <w:bCs w:val="false"/>
+          <w:sz w:val="24"/>
+          <w:szCs w:val="24"/>
+        </w:rPr>
+      </w:pPr>
+      <w:r>
+        <w:rPr>
+          <w:b w:val="false"/>
+          <w:bCs w:val="false"/>
+          <w:sz w:val="24"/>
+          <w:szCs w:val="24"/>
+        </w:rPr>
+      </w:r>
+    </w:p>
+    <w:p>
+      <w:pPr>
+        <w:pStyle w:val="LO-normal"/>
+        <w:jc w:val="both"/>
+        <w:rPr>
           <w:b w:val="false"/>
           <w:bCs w:val="false"/>
           <w:sz w:val="24"/>
@@ -2159,31 +2072,29 @@
     </w:p>
     <w:p>
       <w:pPr>
-        <w:pStyle w:val="LOnormal"/>
-        <w:jc w:val="both"/>
-        <w:rPr>
-          <w:b w:val="false"/>
-          <w:b w:val="false"/>
-          <w:bCs w:val="false"/>
-          <w:sz w:val="24"/>
-          <w:szCs w:val="24"/>
-        </w:rPr>
-      </w:pPr>
-      <w:r>
-        <w:rPr>
-          <w:b w:val="false"/>
-          <w:bCs w:val="false"/>
-          <w:sz w:val="24"/>
-          <w:szCs w:val="24"/>
-        </w:rPr>
-      </w:r>
-    </w:p>
-    <w:p>
-      <w:pPr>
-        <w:pStyle w:val="LOnormal"/>
-        <w:jc w:val="both"/>
-        <w:rPr>
-          <w:b w:val="false"/>
+        <w:pStyle w:val="LO-normal"/>
+        <w:jc w:val="both"/>
+        <w:rPr>
+          <w:b w:val="false"/>
+          <w:bCs w:val="false"/>
+          <w:sz w:val="24"/>
+          <w:szCs w:val="24"/>
+        </w:rPr>
+      </w:pPr>
+      <w:r>
+        <w:rPr>
+          <w:b w:val="false"/>
+          <w:bCs w:val="false"/>
+          <w:sz w:val="24"/>
+          <w:szCs w:val="24"/>
+        </w:rPr>
+      </w:r>
+    </w:p>
+    <w:p>
+      <w:pPr>
+        <w:pStyle w:val="LO-normal"/>
+        <w:jc w:val="both"/>
+        <w:rPr>
           <w:b w:val="false"/>
           <w:bCs w:val="false"/>
           <w:sz w:val="24"/>
@@ -2202,28 +2113,27 @@
     </w:p>
     <w:p>
       <w:pPr>
-        <w:pStyle w:val="LOnormal"/>
-        <w:jc w:val="both"/>
-        <w:rPr>
-          <w:b w:val="false"/>
-          <w:b w:val="false"/>
-          <w:bCs w:val="false"/>
-          <w:sz w:val="24"/>
-          <w:szCs w:val="24"/>
-        </w:rPr>
-      </w:pPr>
-      <w:r>
-        <w:rPr>
-          <w:b w:val="false"/>
-          <w:bCs w:val="false"/>
-          <w:sz w:val="24"/>
-          <w:szCs w:val="24"/>
-        </w:rPr>
-      </w:r>
-    </w:p>
-    <w:p>
-      <w:pPr>
-        <w:pStyle w:val="LOnormal"/>
+        <w:pStyle w:val="LO-normal"/>
+        <w:jc w:val="both"/>
+        <w:rPr>
+          <w:b w:val="false"/>
+          <w:bCs w:val="false"/>
+          <w:sz w:val="24"/>
+          <w:szCs w:val="24"/>
+        </w:rPr>
+      </w:pPr>
+      <w:r>
+        <w:rPr>
+          <w:b w:val="false"/>
+          <w:bCs w:val="false"/>
+          <w:sz w:val="24"/>
+          <w:szCs w:val="24"/>
+        </w:rPr>
+      </w:r>
+    </w:p>
+    <w:p>
+      <w:pPr>
+        <w:pStyle w:val="LO-normal"/>
         <w:numPr>
           <w:ilvl w:val="0"/>
           <w:numId w:val="3"/>
@@ -2293,28 +2203,27 @@
     </w:p>
     <w:p>
       <w:pPr>
-        <w:pStyle w:val="LOnormal"/>
-        <w:jc w:val="both"/>
-        <w:rPr>
-          <w:b w:val="false"/>
-          <w:b w:val="false"/>
-          <w:bCs w:val="false"/>
-          <w:sz w:val="24"/>
-          <w:szCs w:val="24"/>
-        </w:rPr>
-      </w:pPr>
-      <w:r>
-        <w:rPr>
-          <w:b w:val="false"/>
-          <w:bCs w:val="false"/>
-          <w:sz w:val="24"/>
-          <w:szCs w:val="24"/>
-        </w:rPr>
-      </w:r>
-    </w:p>
-    <w:p>
-      <w:pPr>
-        <w:pStyle w:val="LOnormal"/>
+        <w:pStyle w:val="LO-normal"/>
+        <w:jc w:val="both"/>
+        <w:rPr>
+          <w:b w:val="false"/>
+          <w:bCs w:val="false"/>
+          <w:sz w:val="24"/>
+          <w:szCs w:val="24"/>
+        </w:rPr>
+      </w:pPr>
+      <w:r>
+        <w:rPr>
+          <w:b w:val="false"/>
+          <w:bCs w:val="false"/>
+          <w:sz w:val="24"/>
+          <w:szCs w:val="24"/>
+        </w:rPr>
+      </w:r>
+    </w:p>
+    <w:p>
+      <w:pPr>
+        <w:pStyle w:val="LO-normal"/>
         <w:numPr>
           <w:ilvl w:val="0"/>
           <w:numId w:val="3"/>
@@ -2394,7 +2303,7 @@
     </w:p>
     <w:p>
       <w:pPr>
-        <w:pStyle w:val="LOnormal"/>
+        <w:pStyle w:val="LO-normal"/>
         <w:numPr>
           <w:ilvl w:val="0"/>
           <w:numId w:val="0"/>
@@ -2403,27 +2312,25 @@
         <w:jc w:val="both"/>
         <w:rPr>
           <w:b w:val="false"/>
-          <w:b w:val="false"/>
-          <w:bCs w:val="false"/>
-          <w:sz w:val="24"/>
-          <w:szCs w:val="24"/>
-        </w:rPr>
-      </w:pPr>
-      <w:r>
-        <w:rPr>
-          <w:b w:val="false"/>
-          <w:bCs w:val="false"/>
-          <w:sz w:val="24"/>
-          <w:szCs w:val="24"/>
-        </w:rPr>
-      </w:r>
-    </w:p>
-    <w:p>
-      <w:pPr>
-        <w:pStyle w:val="LOnormal"/>
-        <w:jc w:val="both"/>
-        <w:rPr>
-          <w:b w:val="false"/>
+          <w:bCs w:val="false"/>
+          <w:sz w:val="24"/>
+          <w:szCs w:val="24"/>
+        </w:rPr>
+      </w:pPr>
+      <w:r>
+        <w:rPr>
+          <w:b w:val="false"/>
+          <w:bCs w:val="false"/>
+          <w:sz w:val="24"/>
+          <w:szCs w:val="24"/>
+        </w:rPr>
+      </w:r>
+    </w:p>
+    <w:p>
+      <w:pPr>
+        <w:pStyle w:val="LO-normal"/>
+        <w:jc w:val="both"/>
+        <w:rPr>
           <w:b w:val="false"/>
           <w:bCs w:val="false"/>
           <w:sz w:val="24"/>
@@ -2442,28 +2349,27 @@
     </w:p>
     <w:p>
       <w:pPr>
-        <w:pStyle w:val="LOnormal"/>
-        <w:jc w:val="both"/>
-        <w:rPr>
-          <w:b w:val="false"/>
-          <w:b w:val="false"/>
-          <w:bCs w:val="false"/>
-          <w:sz w:val="24"/>
-          <w:szCs w:val="24"/>
-        </w:rPr>
-      </w:pPr>
-      <w:r>
-        <w:rPr>
-          <w:b w:val="false"/>
-          <w:bCs w:val="false"/>
-          <w:sz w:val="24"/>
-          <w:szCs w:val="24"/>
-        </w:rPr>
-      </w:r>
-    </w:p>
-    <w:p>
-      <w:pPr>
-        <w:pStyle w:val="LOnormal"/>
+        <w:pStyle w:val="LO-normal"/>
+        <w:jc w:val="both"/>
+        <w:rPr>
+          <w:b w:val="false"/>
+          <w:bCs w:val="false"/>
+          <w:sz w:val="24"/>
+          <w:szCs w:val="24"/>
+        </w:rPr>
+      </w:pPr>
+      <w:r>
+        <w:rPr>
+          <w:b w:val="false"/>
+          <w:bCs w:val="false"/>
+          <w:sz w:val="24"/>
+          <w:szCs w:val="24"/>
+        </w:rPr>
+      </w:r>
+    </w:p>
+    <w:p>
+      <w:pPr>
+        <w:pStyle w:val="LO-normal"/>
         <w:numPr>
           <w:ilvl w:val="0"/>
           <w:numId w:val="3"/>
@@ -2513,7 +2419,7 @@
     </w:p>
     <w:p>
       <w:pPr>
-        <w:pStyle w:val="LOnormal"/>
+        <w:pStyle w:val="LO-normal"/>
         <w:numPr>
           <w:ilvl w:val="0"/>
           <w:numId w:val="0"/>
@@ -2522,24 +2428,23 @@
         <w:jc w:val="both"/>
         <w:rPr>
           <w:b/>
-          <w:b/>
-          <w:bCs/>
-          <w:sz w:val="24"/>
-          <w:szCs w:val="24"/>
-        </w:rPr>
-      </w:pPr>
-      <w:r>
-        <w:rPr>
-          <w:b/>
-          <w:bCs/>
-          <w:sz w:val="24"/>
-          <w:szCs w:val="24"/>
-        </w:rPr>
-      </w:r>
-    </w:p>
-    <w:p>
-      <w:pPr>
-        <w:pStyle w:val="LOnormal"/>
+          <w:bCs/>
+          <w:sz w:val="24"/>
+          <w:szCs w:val="24"/>
+        </w:rPr>
+      </w:pPr>
+      <w:r>
+        <w:rPr>
+          <w:b/>
+          <w:bCs/>
+          <w:sz w:val="24"/>
+          <w:szCs w:val="24"/>
+        </w:rPr>
+      </w:r>
+    </w:p>
+    <w:p>
+      <w:pPr>
+        <w:pStyle w:val="LO-normal"/>
         <w:numPr>
           <w:ilvl w:val="0"/>
           <w:numId w:val="3"/>
@@ -2610,28 +2515,27 @@
     </w:p>
     <w:p>
       <w:pPr>
-        <w:pStyle w:val="LOnormal"/>
-        <w:jc w:val="both"/>
-        <w:rPr>
-          <w:b w:val="false"/>
-          <w:b w:val="false"/>
-          <w:bCs w:val="false"/>
-          <w:sz w:val="24"/>
-          <w:szCs w:val="24"/>
-        </w:rPr>
-      </w:pPr>
-      <w:r>
-        <w:rPr>
-          <w:b w:val="false"/>
-          <w:bCs w:val="false"/>
-          <w:sz w:val="24"/>
-          <w:szCs w:val="24"/>
-        </w:rPr>
-      </w:r>
-    </w:p>
-    <w:p>
-      <w:pPr>
-        <w:pStyle w:val="LOnormal"/>
+        <w:pStyle w:val="LO-normal"/>
+        <w:jc w:val="both"/>
+        <w:rPr>
+          <w:b w:val="false"/>
+          <w:bCs w:val="false"/>
+          <w:sz w:val="24"/>
+          <w:szCs w:val="24"/>
+        </w:rPr>
+      </w:pPr>
+      <w:r>
+        <w:rPr>
+          <w:b w:val="false"/>
+          <w:bCs w:val="false"/>
+          <w:sz w:val="24"/>
+          <w:szCs w:val="24"/>
+        </w:rPr>
+      </w:r>
+    </w:p>
+    <w:p>
+      <w:pPr>
+        <w:pStyle w:val="LO-normal"/>
         <w:numPr>
           <w:ilvl w:val="0"/>
           <w:numId w:val="3"/>
@@ -2714,7 +2618,7 @@
     </w:p>
     <w:p>
       <w:pPr>
-        <w:pStyle w:val="LOnormal"/>
+        <w:pStyle w:val="LO-normal"/>
         <w:numPr>
           <w:ilvl w:val="0"/>
           <w:numId w:val="0"/>
@@ -2723,24 +2627,23 @@
         <w:jc w:val="both"/>
         <w:rPr>
           <w:b w:val="false"/>
-          <w:b w:val="false"/>
-          <w:bCs w:val="false"/>
-          <w:sz w:val="24"/>
-          <w:szCs w:val="24"/>
-        </w:rPr>
-      </w:pPr>
-      <w:r>
-        <w:rPr>
-          <w:b w:val="false"/>
-          <w:bCs w:val="false"/>
-          <w:sz w:val="24"/>
-          <w:szCs w:val="24"/>
-        </w:rPr>
-      </w:r>
-    </w:p>
-    <w:p>
-      <w:pPr>
-        <w:pStyle w:val="LOnormal"/>
+          <w:bCs w:val="false"/>
+          <w:sz w:val="24"/>
+          <w:szCs w:val="24"/>
+        </w:rPr>
+      </w:pPr>
+      <w:r>
+        <w:rPr>
+          <w:b w:val="false"/>
+          <w:bCs w:val="false"/>
+          <w:sz w:val="24"/>
+          <w:szCs w:val="24"/>
+        </w:rPr>
+      </w:r>
+    </w:p>
+    <w:p>
+      <w:pPr>
+        <w:pStyle w:val="LO-normal"/>
         <w:jc w:val="both"/>
         <w:rPr/>
       </w:pPr>
@@ -2752,7 +2655,7 @@
     </w:p>
     <w:p>
       <w:pPr>
-        <w:pStyle w:val="LOnormal"/>
+        <w:pStyle w:val="LO-normal"/>
         <w:jc w:val="both"/>
         <w:rPr/>
       </w:pPr>
@@ -2762,10 +2665,9 @@
     </w:p>
     <w:p>
       <w:pPr>
-        <w:pStyle w:val="LOnormal"/>
-        <w:jc w:val="left"/>
-        <w:rPr>
-          <w:b/>
+        <w:pStyle w:val="LO-normal"/>
+        <w:jc w:val="left"/>
+        <w:rPr>
           <w:b/>
           <w:bCs/>
           <w:sz w:val="24"/>
@@ -2784,31 +2686,29 @@
     </w:p>
     <w:p>
       <w:pPr>
-        <w:pStyle w:val="LOnormal"/>
-        <w:jc w:val="left"/>
-        <w:rPr>
-          <w:b/>
-          <w:b/>
-          <w:bCs/>
-          <w:sz w:val="24"/>
-          <w:szCs w:val="24"/>
-        </w:rPr>
-      </w:pPr>
-      <w:r>
-        <w:rPr>
-          <w:b/>
-          <w:bCs/>
-          <w:sz w:val="24"/>
-          <w:szCs w:val="24"/>
-        </w:rPr>
-      </w:r>
-    </w:p>
-    <w:p>
-      <w:pPr>
-        <w:pStyle w:val="LOnormal"/>
-        <w:jc w:val="both"/>
-        <w:rPr>
-          <w:b w:val="false"/>
+        <w:pStyle w:val="LO-normal"/>
+        <w:jc w:val="left"/>
+        <w:rPr>
+          <w:b/>
+          <w:bCs/>
+          <w:sz w:val="24"/>
+          <w:szCs w:val="24"/>
+        </w:rPr>
+      </w:pPr>
+      <w:r>
+        <w:rPr>
+          <w:b/>
+          <w:bCs/>
+          <w:sz w:val="24"/>
+          <w:szCs w:val="24"/>
+        </w:rPr>
+      </w:r>
+    </w:p>
+    <w:p>
+      <w:pPr>
+        <w:pStyle w:val="LO-normal"/>
+        <w:jc w:val="both"/>
+        <w:rPr>
           <w:b w:val="false"/>
           <w:bCs w:val="false"/>
           <w:sz w:val="24"/>
@@ -2828,28 +2728,27 @@
     </w:p>
     <w:p>
       <w:pPr>
-        <w:pStyle w:val="LOnormal"/>
-        <w:jc w:val="both"/>
-        <w:rPr>
-          <w:b w:val="false"/>
-          <w:b w:val="false"/>
-          <w:bCs w:val="false"/>
-          <w:sz w:val="24"/>
-          <w:szCs w:val="24"/>
-        </w:rPr>
-      </w:pPr>
-      <w:r>
-        <w:rPr>
-          <w:b w:val="false"/>
-          <w:bCs w:val="false"/>
-          <w:sz w:val="24"/>
-          <w:szCs w:val="24"/>
-        </w:rPr>
-      </w:r>
-    </w:p>
-    <w:p>
-      <w:pPr>
-        <w:pStyle w:val="LOnormal"/>
+        <w:pStyle w:val="LO-normal"/>
+        <w:jc w:val="both"/>
+        <w:rPr>
+          <w:b w:val="false"/>
+          <w:bCs w:val="false"/>
+          <w:sz w:val="24"/>
+          <w:szCs w:val="24"/>
+        </w:rPr>
+      </w:pPr>
+      <w:r>
+        <w:rPr>
+          <w:b w:val="false"/>
+          <w:bCs w:val="false"/>
+          <w:sz w:val="24"/>
+          <w:szCs w:val="24"/>
+        </w:rPr>
+      </w:r>
+    </w:p>
+    <w:p>
+      <w:pPr>
+        <w:pStyle w:val="LO-normal"/>
         <w:jc w:val="both"/>
         <w:rPr/>
       </w:pPr>
@@ -2861,7 +2760,7 @@
     </w:p>
     <w:p>
       <w:pPr>
-        <w:pStyle w:val="LOnormal"/>
+        <w:pStyle w:val="LO-normal"/>
         <w:jc w:val="both"/>
         <w:rPr/>
       </w:pPr>
@@ -2871,10 +2770,9 @@
     </w:p>
     <w:p>
       <w:pPr>
-        <w:pStyle w:val="LOnormal"/>
-        <w:jc w:val="both"/>
-        <w:rPr>
-          <w:b w:val="false"/>
+        <w:pStyle w:val="LO-normal"/>
+        <w:jc w:val="both"/>
+        <w:rPr>
           <w:b w:val="false"/>
           <w:bCs w:val="false"/>
           <w:sz w:val="24"/>
@@ -2893,28 +2791,27 @@
     </w:p>
     <w:p>
       <w:pPr>
-        <w:pStyle w:val="LOnormal"/>
-        <w:jc w:val="both"/>
-        <w:rPr>
-          <w:b w:val="false"/>
-          <w:b w:val="false"/>
-          <w:bCs w:val="false"/>
-          <w:sz w:val="24"/>
-          <w:szCs w:val="24"/>
-        </w:rPr>
-      </w:pPr>
-      <w:r>
-        <w:rPr>
-          <w:b w:val="false"/>
-          <w:bCs w:val="false"/>
-          <w:sz w:val="24"/>
-          <w:szCs w:val="24"/>
-        </w:rPr>
-      </w:r>
-    </w:p>
-    <w:p>
-      <w:pPr>
-        <w:pStyle w:val="LOnormal"/>
+        <w:pStyle w:val="LO-normal"/>
+        <w:jc w:val="both"/>
+        <w:rPr>
+          <w:b w:val="false"/>
+          <w:bCs w:val="false"/>
+          <w:sz w:val="24"/>
+          <w:szCs w:val="24"/>
+        </w:rPr>
+      </w:pPr>
+      <w:r>
+        <w:rPr>
+          <w:b w:val="false"/>
+          <w:bCs w:val="false"/>
+          <w:sz w:val="24"/>
+          <w:szCs w:val="24"/>
+        </w:rPr>
+      </w:r>
+    </w:p>
+    <w:p>
+      <w:pPr>
+        <w:pStyle w:val="LO-normal"/>
         <w:numPr>
           <w:ilvl w:val="0"/>
           <w:numId w:val="6"/>
@@ -2955,7 +2852,7 @@
     </w:p>
     <w:p>
       <w:pPr>
-        <w:pStyle w:val="LOnormal"/>
+        <w:pStyle w:val="LO-normal"/>
         <w:numPr>
           <w:ilvl w:val="0"/>
           <w:numId w:val="0"/>
@@ -2970,7 +2867,7 @@
     </w:p>
     <w:p>
       <w:pPr>
-        <w:pStyle w:val="LOnormal"/>
+        <w:pStyle w:val="LO-normal"/>
         <w:numPr>
           <w:ilvl w:val="0"/>
           <w:numId w:val="6"/>
@@ -3011,7 +2908,7 @@
     </w:p>
     <w:p>
       <w:pPr>
-        <w:pStyle w:val="LOnormal"/>
+        <w:pStyle w:val="LO-normal"/>
         <w:numPr>
           <w:ilvl w:val="0"/>
           <w:numId w:val="0"/>
@@ -3020,24 +2917,23 @@
         <w:jc w:val="both"/>
         <w:rPr>
           <w:b w:val="false"/>
-          <w:b w:val="false"/>
-          <w:bCs w:val="false"/>
-          <w:sz w:val="24"/>
-          <w:szCs w:val="24"/>
-        </w:rPr>
-      </w:pPr>
-      <w:r>
-        <w:rPr>
-          <w:b w:val="false"/>
-          <w:bCs w:val="false"/>
-          <w:sz w:val="24"/>
-          <w:szCs w:val="24"/>
-        </w:rPr>
-      </w:r>
-    </w:p>
-    <w:p>
-      <w:pPr>
-        <w:pStyle w:val="LOnormal"/>
+          <w:bCs w:val="false"/>
+          <w:sz w:val="24"/>
+          <w:szCs w:val="24"/>
+        </w:rPr>
+      </w:pPr>
+      <w:r>
+        <w:rPr>
+          <w:b w:val="false"/>
+          <w:bCs w:val="false"/>
+          <w:sz w:val="24"/>
+          <w:szCs w:val="24"/>
+        </w:rPr>
+      </w:r>
+    </w:p>
+    <w:p>
+      <w:pPr>
+        <w:pStyle w:val="LO-normal"/>
         <w:numPr>
           <w:ilvl w:val="0"/>
           <w:numId w:val="6"/>
@@ -3077,7 +2973,7 @@
     </w:p>
     <w:p>
       <w:pPr>
-        <w:pStyle w:val="LOnormal"/>
+        <w:pStyle w:val="LO-normal"/>
         <w:numPr>
           <w:ilvl w:val="0"/>
           <w:numId w:val="0"/>
@@ -3086,24 +2982,23 @@
         <w:jc w:val="both"/>
         <w:rPr>
           <w:b w:val="false"/>
-          <w:b w:val="false"/>
-          <w:bCs w:val="false"/>
-          <w:sz w:val="24"/>
-          <w:szCs w:val="24"/>
-        </w:rPr>
-      </w:pPr>
-      <w:r>
-        <w:rPr>
-          <w:b w:val="false"/>
-          <w:bCs w:val="false"/>
-          <w:sz w:val="24"/>
-          <w:szCs w:val="24"/>
-        </w:rPr>
-      </w:r>
-    </w:p>
-    <w:p>
-      <w:pPr>
-        <w:pStyle w:val="LOnormal"/>
+          <w:bCs w:val="false"/>
+          <w:sz w:val="24"/>
+          <w:szCs w:val="24"/>
+        </w:rPr>
+      </w:pPr>
+      <w:r>
+        <w:rPr>
+          <w:b w:val="false"/>
+          <w:bCs w:val="false"/>
+          <w:sz w:val="24"/>
+          <w:szCs w:val="24"/>
+        </w:rPr>
+      </w:r>
+    </w:p>
+    <w:p>
+      <w:pPr>
+        <w:pStyle w:val="LO-normal"/>
         <w:numPr>
           <w:ilvl w:val="0"/>
           <w:numId w:val="6"/>
@@ -3177,7 +3072,7 @@
     </w:p>
     <w:p>
       <w:pPr>
-        <w:pStyle w:val="LOnormal"/>
+        <w:pStyle w:val="LO-normal"/>
         <w:numPr>
           <w:ilvl w:val="0"/>
           <w:numId w:val="0"/>
@@ -3186,24 +3081,23 @@
         <w:jc w:val="both"/>
         <w:rPr>
           <w:b w:val="false"/>
-          <w:b w:val="false"/>
-          <w:bCs w:val="false"/>
-          <w:sz w:val="24"/>
-          <w:szCs w:val="24"/>
-        </w:rPr>
-      </w:pPr>
-      <w:r>
-        <w:rPr>
-          <w:b w:val="false"/>
-          <w:bCs w:val="false"/>
-          <w:sz w:val="24"/>
-          <w:szCs w:val="24"/>
-        </w:rPr>
-      </w:r>
-    </w:p>
-    <w:p>
-      <w:pPr>
-        <w:pStyle w:val="LOnormal"/>
+          <w:bCs w:val="false"/>
+          <w:sz w:val="24"/>
+          <w:szCs w:val="24"/>
+        </w:rPr>
+      </w:pPr>
+      <w:r>
+        <w:rPr>
+          <w:b w:val="false"/>
+          <w:bCs w:val="false"/>
+          <w:sz w:val="24"/>
+          <w:szCs w:val="24"/>
+        </w:rPr>
+      </w:r>
+    </w:p>
+    <w:p>
+      <w:pPr>
+        <w:pStyle w:val="LO-normal"/>
         <w:numPr>
           <w:ilvl w:val="0"/>
           <w:numId w:val="6"/>
@@ -3243,31 +3137,29 @@
     </w:p>
     <w:p>
       <w:pPr>
-        <w:pStyle w:val="LOnormal"/>
-        <w:jc w:val="both"/>
-        <w:rPr>
-          <w:b w:val="false"/>
-          <w:b w:val="false"/>
-          <w:bCs w:val="false"/>
-          <w:sz w:val="24"/>
-          <w:szCs w:val="24"/>
-        </w:rPr>
-      </w:pPr>
-      <w:r>
-        <w:rPr>
-          <w:b w:val="false"/>
-          <w:bCs w:val="false"/>
-          <w:sz w:val="24"/>
-          <w:szCs w:val="24"/>
-        </w:rPr>
-      </w:r>
-    </w:p>
-    <w:p>
-      <w:pPr>
-        <w:pStyle w:val="LOnormal"/>
-        <w:jc w:val="both"/>
-        <w:rPr>
-          <w:b w:val="false"/>
+        <w:pStyle w:val="LO-normal"/>
+        <w:jc w:val="both"/>
+        <w:rPr>
+          <w:b w:val="false"/>
+          <w:bCs w:val="false"/>
+          <w:sz w:val="24"/>
+          <w:szCs w:val="24"/>
+        </w:rPr>
+      </w:pPr>
+      <w:r>
+        <w:rPr>
+          <w:b w:val="false"/>
+          <w:bCs w:val="false"/>
+          <w:sz w:val="24"/>
+          <w:szCs w:val="24"/>
+        </w:rPr>
+      </w:r>
+    </w:p>
+    <w:p>
+      <w:pPr>
+        <w:pStyle w:val="LO-normal"/>
+        <w:jc w:val="both"/>
+        <w:rPr>
           <w:b w:val="false"/>
           <w:bCs w:val="false"/>
           <w:sz w:val="24"/>
@@ -3287,52 +3179,49 @@
     </w:p>
     <w:p>
       <w:pPr>
-        <w:pStyle w:val="LOnormal"/>
-        <w:jc w:val="both"/>
-        <w:rPr>
-          <w:b w:val="false"/>
-          <w:b w:val="false"/>
-          <w:bCs w:val="false"/>
-          <w:sz w:val="24"/>
-          <w:szCs w:val="24"/>
-        </w:rPr>
-      </w:pPr>
-      <w:r>
-        <w:rPr>
-          <w:b w:val="false"/>
-          <w:bCs w:val="false"/>
-          <w:sz w:val="24"/>
-          <w:szCs w:val="24"/>
-        </w:rPr>
-      </w:r>
-    </w:p>
-    <w:p>
-      <w:pPr>
-        <w:pStyle w:val="LOnormal"/>
-        <w:jc w:val="left"/>
-        <w:rPr>
-          <w:b w:val="false"/>
-          <w:b w:val="false"/>
-          <w:bCs w:val="false"/>
-          <w:sz w:val="24"/>
-          <w:szCs w:val="24"/>
-        </w:rPr>
-      </w:pPr>
-      <w:r>
-        <w:rPr>
-          <w:b w:val="false"/>
-          <w:bCs w:val="false"/>
-          <w:sz w:val="24"/>
-          <w:szCs w:val="24"/>
-        </w:rPr>
-      </w:r>
-    </w:p>
-    <w:p>
-      <w:pPr>
-        <w:pStyle w:val="LOnormal"/>
-        <w:jc w:val="left"/>
-        <w:rPr>
-          <w:b/>
+        <w:pStyle w:val="LO-normal"/>
+        <w:jc w:val="both"/>
+        <w:rPr>
+          <w:b w:val="false"/>
+          <w:bCs w:val="false"/>
+          <w:sz w:val="24"/>
+          <w:szCs w:val="24"/>
+        </w:rPr>
+      </w:pPr>
+      <w:r>
+        <w:rPr>
+          <w:b w:val="false"/>
+          <w:bCs w:val="false"/>
+          <w:sz w:val="24"/>
+          <w:szCs w:val="24"/>
+        </w:rPr>
+      </w:r>
+    </w:p>
+    <w:p>
+      <w:pPr>
+        <w:pStyle w:val="LO-normal"/>
+        <w:jc w:val="left"/>
+        <w:rPr>
+          <w:b w:val="false"/>
+          <w:bCs w:val="false"/>
+          <w:sz w:val="24"/>
+          <w:szCs w:val="24"/>
+        </w:rPr>
+      </w:pPr>
+      <w:r>
+        <w:rPr>
+          <w:b w:val="false"/>
+          <w:bCs w:val="false"/>
+          <w:sz w:val="24"/>
+          <w:szCs w:val="24"/>
+        </w:rPr>
+      </w:r>
+    </w:p>
+    <w:p>
+      <w:pPr>
+        <w:pStyle w:val="LO-normal"/>
+        <w:jc w:val="left"/>
+        <w:rPr>
           <w:b/>
           <w:bCs/>
           <w:sz w:val="24"/>
@@ -3351,31 +3240,29 @@
     </w:p>
     <w:p>
       <w:pPr>
-        <w:pStyle w:val="LOnormal"/>
-        <w:jc w:val="left"/>
-        <w:rPr>
-          <w:b w:val="false"/>
-          <w:b w:val="false"/>
-          <w:bCs w:val="false"/>
-          <w:sz w:val="24"/>
-          <w:szCs w:val="24"/>
-        </w:rPr>
-      </w:pPr>
-      <w:r>
-        <w:rPr>
-          <w:b w:val="false"/>
-          <w:bCs w:val="false"/>
-          <w:sz w:val="24"/>
-          <w:szCs w:val="24"/>
-        </w:rPr>
-      </w:r>
-    </w:p>
-    <w:p>
-      <w:pPr>
-        <w:pStyle w:val="LOnormal"/>
-        <w:jc w:val="both"/>
-        <w:rPr>
-          <w:b w:val="false"/>
+        <w:pStyle w:val="LO-normal"/>
+        <w:jc w:val="left"/>
+        <w:rPr>
+          <w:b w:val="false"/>
+          <w:bCs w:val="false"/>
+          <w:sz w:val="24"/>
+          <w:szCs w:val="24"/>
+        </w:rPr>
+      </w:pPr>
+      <w:r>
+        <w:rPr>
+          <w:b w:val="false"/>
+          <w:bCs w:val="false"/>
+          <w:sz w:val="24"/>
+          <w:szCs w:val="24"/>
+        </w:rPr>
+      </w:r>
+    </w:p>
+    <w:p>
+      <w:pPr>
+        <w:pStyle w:val="LO-normal"/>
+        <w:jc w:val="both"/>
+        <w:rPr>
           <w:b w:val="false"/>
           <w:bCs w:val="false"/>
           <w:sz w:val="24"/>
@@ -3395,31 +3282,29 @@
     </w:p>
     <w:p>
       <w:pPr>
-        <w:pStyle w:val="LOnormal"/>
-        <w:jc w:val="both"/>
-        <w:rPr>
-          <w:b w:val="false"/>
-          <w:b w:val="false"/>
-          <w:bCs w:val="false"/>
-          <w:sz w:val="24"/>
-          <w:szCs w:val="24"/>
-        </w:rPr>
-      </w:pPr>
-      <w:r>
-        <w:rPr>
-          <w:b w:val="false"/>
-          <w:bCs w:val="false"/>
-          <w:sz w:val="24"/>
-          <w:szCs w:val="24"/>
-        </w:rPr>
-      </w:r>
-    </w:p>
-    <w:p>
-      <w:pPr>
-        <w:pStyle w:val="LOnormal"/>
-        <w:jc w:val="both"/>
-        <w:rPr>
-          <w:b w:val="false"/>
+        <w:pStyle w:val="LO-normal"/>
+        <w:jc w:val="both"/>
+        <w:rPr>
+          <w:b w:val="false"/>
+          <w:bCs w:val="false"/>
+          <w:sz w:val="24"/>
+          <w:szCs w:val="24"/>
+        </w:rPr>
+      </w:pPr>
+      <w:r>
+        <w:rPr>
+          <w:b w:val="false"/>
+          <w:bCs w:val="false"/>
+          <w:sz w:val="24"/>
+          <w:szCs w:val="24"/>
+        </w:rPr>
+      </w:r>
+    </w:p>
+    <w:p>
+      <w:pPr>
+        <w:pStyle w:val="LO-normal"/>
+        <w:jc w:val="both"/>
+        <w:rPr>
           <w:b w:val="false"/>
           <w:bCs w:val="false"/>
           <w:sz w:val="24"/>
@@ -3439,31 +3324,29 @@
     </w:p>
     <w:p>
       <w:pPr>
-        <w:pStyle w:val="LOnormal"/>
-        <w:jc w:val="left"/>
-        <w:rPr>
-          <w:b w:val="false"/>
-          <w:b w:val="false"/>
-          <w:bCs w:val="false"/>
-          <w:sz w:val="24"/>
-          <w:szCs w:val="24"/>
-        </w:rPr>
-      </w:pPr>
-      <w:r>
-        <w:rPr>
-          <w:b w:val="false"/>
-          <w:bCs w:val="false"/>
-          <w:sz w:val="24"/>
-          <w:szCs w:val="24"/>
-        </w:rPr>
-      </w:r>
-    </w:p>
-    <w:p>
-      <w:pPr>
-        <w:pStyle w:val="LOnormal"/>
-        <w:jc w:val="left"/>
-        <w:rPr>
-          <w:b/>
+        <w:pStyle w:val="LO-normal"/>
+        <w:jc w:val="left"/>
+        <w:rPr>
+          <w:b w:val="false"/>
+          <w:bCs w:val="false"/>
+          <w:sz w:val="24"/>
+          <w:szCs w:val="24"/>
+        </w:rPr>
+      </w:pPr>
+      <w:r>
+        <w:rPr>
+          <w:b w:val="false"/>
+          <w:bCs w:val="false"/>
+          <w:sz w:val="24"/>
+          <w:szCs w:val="24"/>
+        </w:rPr>
+      </w:r>
+    </w:p>
+    <w:p>
+      <w:pPr>
+        <w:pStyle w:val="LO-normal"/>
+        <w:jc w:val="left"/>
+        <w:rPr>
           <w:b/>
           <w:bCs/>
           <w:sz w:val="24"/>
@@ -3482,31 +3365,29 @@
     </w:p>
     <w:p>
       <w:pPr>
-        <w:pStyle w:val="LOnormal"/>
-        <w:jc w:val="left"/>
-        <w:rPr>
-          <w:b w:val="false"/>
-          <w:b w:val="false"/>
-          <w:bCs w:val="false"/>
-          <w:sz w:val="24"/>
-          <w:szCs w:val="24"/>
-        </w:rPr>
-      </w:pPr>
-      <w:r>
-        <w:rPr>
-          <w:b w:val="false"/>
-          <w:bCs w:val="false"/>
-          <w:sz w:val="24"/>
-          <w:szCs w:val="24"/>
-        </w:rPr>
-      </w:r>
-    </w:p>
-    <w:p>
-      <w:pPr>
-        <w:pStyle w:val="LOnormal"/>
-        <w:jc w:val="both"/>
-        <w:rPr>
-          <w:b w:val="false"/>
+        <w:pStyle w:val="LO-normal"/>
+        <w:jc w:val="left"/>
+        <w:rPr>
+          <w:b w:val="false"/>
+          <w:bCs w:val="false"/>
+          <w:sz w:val="24"/>
+          <w:szCs w:val="24"/>
+        </w:rPr>
+      </w:pPr>
+      <w:r>
+        <w:rPr>
+          <w:b w:val="false"/>
+          <w:bCs w:val="false"/>
+          <w:sz w:val="24"/>
+          <w:szCs w:val="24"/>
+        </w:rPr>
+      </w:r>
+    </w:p>
+    <w:p>
+      <w:pPr>
+        <w:pStyle w:val="LO-normal"/>
+        <w:jc w:val="both"/>
+        <w:rPr>
           <w:b w:val="false"/>
           <w:bCs w:val="false"/>
           <w:sz w:val="24"/>
@@ -3526,10 +3407,9 @@
     </w:p>
     <w:p>
       <w:pPr>
-        <w:pStyle w:val="LOnormal"/>
-        <w:jc w:val="left"/>
-        <w:rPr>
-          <w:b w:val="false"/>
+        <w:pStyle w:val="LO-normal"/>
+        <w:jc w:val="left"/>
+        <w:rPr>
           <w:b w:val="false"/>
           <w:bCs w:val="false"/>
           <w:sz w:val="24"/>
@@ -3550,7 +3430,6 @@
         <w:pStyle w:val="Heading2"/>
         <w:rPr>
           <w:b/>
-          <w:b/>
           <w:bCs/>
           <w:sz w:val="24"/>
           <w:szCs w:val="24"/>
@@ -3568,31 +3447,29 @@
     </w:p>
     <w:p>
       <w:pPr>
-        <w:pStyle w:val="LOnormal"/>
-        <w:jc w:val="left"/>
-        <w:rPr>
-          <w:b w:val="false"/>
-          <w:b w:val="false"/>
-          <w:bCs w:val="false"/>
-          <w:sz w:val="24"/>
-          <w:szCs w:val="24"/>
-        </w:rPr>
-      </w:pPr>
-      <w:r>
-        <w:rPr>
-          <w:b w:val="false"/>
-          <w:bCs w:val="false"/>
-          <w:sz w:val="24"/>
-          <w:szCs w:val="24"/>
-        </w:rPr>
-      </w:r>
-    </w:p>
-    <w:p>
-      <w:pPr>
-        <w:pStyle w:val="LOnormal"/>
-        <w:jc w:val="left"/>
-        <w:rPr>
-          <w:b/>
+        <w:pStyle w:val="LO-normal"/>
+        <w:jc w:val="left"/>
+        <w:rPr>
+          <w:b w:val="false"/>
+          <w:bCs w:val="false"/>
+          <w:sz w:val="24"/>
+          <w:szCs w:val="24"/>
+        </w:rPr>
+      </w:pPr>
+      <w:r>
+        <w:rPr>
+          <w:b w:val="false"/>
+          <w:bCs w:val="false"/>
+          <w:sz w:val="24"/>
+          <w:szCs w:val="24"/>
+        </w:rPr>
+      </w:r>
+    </w:p>
+    <w:p>
+      <w:pPr>
+        <w:pStyle w:val="LO-normal"/>
+        <w:jc w:val="left"/>
+        <w:rPr>
           <w:b/>
           <w:bCs/>
           <w:sz w:val="24"/>
@@ -3611,31 +3488,29 @@
     </w:p>
     <w:p>
       <w:pPr>
-        <w:pStyle w:val="LOnormal"/>
-        <w:jc w:val="left"/>
-        <w:rPr>
-          <w:b w:val="false"/>
-          <w:b w:val="false"/>
-          <w:bCs w:val="false"/>
-          <w:sz w:val="24"/>
-          <w:szCs w:val="24"/>
-        </w:rPr>
-      </w:pPr>
-      <w:r>
-        <w:rPr>
-          <w:b w:val="false"/>
-          <w:bCs w:val="false"/>
-          <w:sz w:val="24"/>
-          <w:szCs w:val="24"/>
-        </w:rPr>
-      </w:r>
-    </w:p>
-    <w:p>
-      <w:pPr>
-        <w:pStyle w:val="LOnormal"/>
-        <w:jc w:val="both"/>
-        <w:rPr>
-          <w:b w:val="false"/>
+        <w:pStyle w:val="LO-normal"/>
+        <w:jc w:val="left"/>
+        <w:rPr>
+          <w:b w:val="false"/>
+          <w:bCs w:val="false"/>
+          <w:sz w:val="24"/>
+          <w:szCs w:val="24"/>
+        </w:rPr>
+      </w:pPr>
+      <w:r>
+        <w:rPr>
+          <w:b w:val="false"/>
+          <w:bCs w:val="false"/>
+          <w:sz w:val="24"/>
+          <w:szCs w:val="24"/>
+        </w:rPr>
+      </w:r>
+    </w:p>
+    <w:p>
+      <w:pPr>
+        <w:pStyle w:val="LO-normal"/>
+        <w:jc w:val="both"/>
+        <w:rPr>
           <w:b w:val="false"/>
           <w:bCs w:val="false"/>
           <w:sz w:val="24"/>
@@ -3655,31 +3530,29 @@
     </w:p>
     <w:p>
       <w:pPr>
-        <w:pStyle w:val="LOnormal"/>
-        <w:jc w:val="left"/>
-        <w:rPr>
-          <w:b w:val="false"/>
-          <w:b w:val="false"/>
-          <w:bCs w:val="false"/>
-          <w:sz w:val="24"/>
-          <w:szCs w:val="24"/>
-        </w:rPr>
-      </w:pPr>
-      <w:r>
-        <w:rPr>
-          <w:b w:val="false"/>
-          <w:bCs w:val="false"/>
-          <w:sz w:val="24"/>
-          <w:szCs w:val="24"/>
-        </w:rPr>
-      </w:r>
-    </w:p>
-    <w:p>
-      <w:pPr>
-        <w:pStyle w:val="LOnormal"/>
-        <w:jc w:val="left"/>
-        <w:rPr>
-          <w:b/>
+        <w:pStyle w:val="LO-normal"/>
+        <w:jc w:val="left"/>
+        <w:rPr>
+          <w:b w:val="false"/>
+          <w:bCs w:val="false"/>
+          <w:sz w:val="24"/>
+          <w:szCs w:val="24"/>
+        </w:rPr>
+      </w:pPr>
+      <w:r>
+        <w:rPr>
+          <w:b w:val="false"/>
+          <w:bCs w:val="false"/>
+          <w:sz w:val="24"/>
+          <w:szCs w:val="24"/>
+        </w:rPr>
+      </w:r>
+    </w:p>
+    <w:p>
+      <w:pPr>
+        <w:pStyle w:val="LO-normal"/>
+        <w:jc w:val="left"/>
+        <w:rPr>
           <w:b/>
           <w:bCs/>
           <w:sz w:val="24"/>
@@ -3698,31 +3571,29 @@
     </w:p>
     <w:p>
       <w:pPr>
-        <w:pStyle w:val="LOnormal"/>
-        <w:jc w:val="left"/>
-        <w:rPr>
-          <w:b w:val="false"/>
-          <w:b w:val="false"/>
-          <w:bCs w:val="false"/>
-          <w:sz w:val="24"/>
-          <w:szCs w:val="24"/>
-        </w:rPr>
-      </w:pPr>
-      <w:r>
-        <w:rPr>
-          <w:b w:val="false"/>
-          <w:bCs w:val="false"/>
-          <w:sz w:val="24"/>
-          <w:szCs w:val="24"/>
-        </w:rPr>
-      </w:r>
-    </w:p>
-    <w:p>
-      <w:pPr>
-        <w:pStyle w:val="LOnormal"/>
-        <w:jc w:val="both"/>
-        <w:rPr>
-          <w:b w:val="false"/>
+        <w:pStyle w:val="LO-normal"/>
+        <w:jc w:val="left"/>
+        <w:rPr>
+          <w:b w:val="false"/>
+          <w:bCs w:val="false"/>
+          <w:sz w:val="24"/>
+          <w:szCs w:val="24"/>
+        </w:rPr>
+      </w:pPr>
+      <w:r>
+        <w:rPr>
+          <w:b w:val="false"/>
+          <w:bCs w:val="false"/>
+          <w:sz w:val="24"/>
+          <w:szCs w:val="24"/>
+        </w:rPr>
+      </w:r>
+    </w:p>
+    <w:p>
+      <w:pPr>
+        <w:pStyle w:val="LO-normal"/>
+        <w:jc w:val="both"/>
+        <w:rPr>
           <w:b w:val="false"/>
           <w:bCs w:val="false"/>
           <w:sz w:val="24"/>
@@ -3753,31 +3624,29 @@
     </w:p>
     <w:p>
       <w:pPr>
-        <w:pStyle w:val="LOnormal"/>
-        <w:jc w:val="both"/>
-        <w:rPr>
-          <w:b w:val="false"/>
-          <w:b w:val="false"/>
-          <w:bCs w:val="false"/>
-          <w:sz w:val="24"/>
-          <w:szCs w:val="24"/>
-        </w:rPr>
-      </w:pPr>
-      <w:r>
-        <w:rPr>
-          <w:b w:val="false"/>
-          <w:bCs w:val="false"/>
-          <w:sz w:val="24"/>
-          <w:szCs w:val="24"/>
-        </w:rPr>
-      </w:r>
-    </w:p>
-    <w:p>
-      <w:pPr>
-        <w:pStyle w:val="LOnormal"/>
-        <w:jc w:val="left"/>
-        <w:rPr>
-          <w:b/>
+        <w:pStyle w:val="LO-normal"/>
+        <w:jc w:val="both"/>
+        <w:rPr>
+          <w:b w:val="false"/>
+          <w:bCs w:val="false"/>
+          <w:sz w:val="24"/>
+          <w:szCs w:val="24"/>
+        </w:rPr>
+      </w:pPr>
+      <w:r>
+        <w:rPr>
+          <w:b w:val="false"/>
+          <w:bCs w:val="false"/>
+          <w:sz w:val="24"/>
+          <w:szCs w:val="24"/>
+        </w:rPr>
+      </w:r>
+    </w:p>
+    <w:p>
+      <w:pPr>
+        <w:pStyle w:val="LO-normal"/>
+        <w:jc w:val="left"/>
+        <w:rPr>
           <w:b/>
           <w:bCs/>
           <w:sz w:val="24"/>
@@ -3796,31 +3665,29 @@
     </w:p>
     <w:p>
       <w:pPr>
-        <w:pStyle w:val="LOnormal"/>
-        <w:jc w:val="left"/>
-        <w:rPr>
-          <w:b w:val="false"/>
-          <w:b w:val="false"/>
-          <w:bCs w:val="false"/>
-          <w:sz w:val="24"/>
-          <w:szCs w:val="24"/>
-        </w:rPr>
-      </w:pPr>
-      <w:r>
-        <w:rPr>
-          <w:b w:val="false"/>
-          <w:bCs w:val="false"/>
-          <w:sz w:val="24"/>
-          <w:szCs w:val="24"/>
-        </w:rPr>
-      </w:r>
-    </w:p>
-    <w:p>
-      <w:pPr>
-        <w:pStyle w:val="LOnormal"/>
-        <w:jc w:val="both"/>
-        <w:rPr>
-          <w:b w:val="false"/>
+        <w:pStyle w:val="LO-normal"/>
+        <w:jc w:val="left"/>
+        <w:rPr>
+          <w:b w:val="false"/>
+          <w:bCs w:val="false"/>
+          <w:sz w:val="24"/>
+          <w:szCs w:val="24"/>
+        </w:rPr>
+      </w:pPr>
+      <w:r>
+        <w:rPr>
+          <w:b w:val="false"/>
+          <w:bCs w:val="false"/>
+          <w:sz w:val="24"/>
+          <w:szCs w:val="24"/>
+        </w:rPr>
+      </w:r>
+    </w:p>
+    <w:p>
+      <w:pPr>
+        <w:pStyle w:val="LO-normal"/>
+        <w:jc w:val="both"/>
+        <w:rPr>
           <w:b w:val="false"/>
           <w:bCs w:val="false"/>
           <w:sz w:val="24"/>
@@ -3840,31 +3707,29 @@
     </w:p>
     <w:p>
       <w:pPr>
-        <w:pStyle w:val="LOnormal"/>
-        <w:jc w:val="left"/>
-        <w:rPr>
-          <w:b w:val="false"/>
-          <w:b w:val="false"/>
-          <w:bCs w:val="false"/>
-          <w:sz w:val="24"/>
-          <w:szCs w:val="24"/>
-        </w:rPr>
-      </w:pPr>
-      <w:r>
-        <w:rPr>
-          <w:b w:val="false"/>
-          <w:bCs w:val="false"/>
-          <w:sz w:val="24"/>
-          <w:szCs w:val="24"/>
-        </w:rPr>
-      </w:r>
-    </w:p>
-    <w:p>
-      <w:pPr>
-        <w:pStyle w:val="LOnormal"/>
-        <w:jc w:val="left"/>
-        <w:rPr>
-          <w:b/>
+        <w:pStyle w:val="LO-normal"/>
+        <w:jc w:val="left"/>
+        <w:rPr>
+          <w:b w:val="false"/>
+          <w:bCs w:val="false"/>
+          <w:sz w:val="24"/>
+          <w:szCs w:val="24"/>
+        </w:rPr>
+      </w:pPr>
+      <w:r>
+        <w:rPr>
+          <w:b w:val="false"/>
+          <w:bCs w:val="false"/>
+          <w:sz w:val="24"/>
+          <w:szCs w:val="24"/>
+        </w:rPr>
+      </w:r>
+    </w:p>
+    <w:p>
+      <w:pPr>
+        <w:pStyle w:val="LO-normal"/>
+        <w:jc w:val="left"/>
+        <w:rPr>
           <w:b/>
           <w:bCs/>
           <w:sz w:val="24"/>
@@ -3883,31 +3748,29 @@
     </w:p>
     <w:p>
       <w:pPr>
-        <w:pStyle w:val="LOnormal"/>
-        <w:jc w:val="left"/>
-        <w:rPr>
-          <w:b w:val="false"/>
-          <w:b w:val="false"/>
-          <w:bCs w:val="false"/>
-          <w:sz w:val="24"/>
-          <w:szCs w:val="24"/>
-        </w:rPr>
-      </w:pPr>
-      <w:r>
-        <w:rPr>
-          <w:b w:val="false"/>
-          <w:bCs w:val="false"/>
-          <w:sz w:val="24"/>
-          <w:szCs w:val="24"/>
-        </w:rPr>
-      </w:r>
-    </w:p>
-    <w:p>
-      <w:pPr>
-        <w:pStyle w:val="LOnormal"/>
-        <w:jc w:val="both"/>
-        <w:rPr>
-          <w:b w:val="false"/>
+        <w:pStyle w:val="LO-normal"/>
+        <w:jc w:val="left"/>
+        <w:rPr>
+          <w:b w:val="false"/>
+          <w:bCs w:val="false"/>
+          <w:sz w:val="24"/>
+          <w:szCs w:val="24"/>
+        </w:rPr>
+      </w:pPr>
+      <w:r>
+        <w:rPr>
+          <w:b w:val="false"/>
+          <w:bCs w:val="false"/>
+          <w:sz w:val="24"/>
+          <w:szCs w:val="24"/>
+        </w:rPr>
+      </w:r>
+    </w:p>
+    <w:p>
+      <w:pPr>
+        <w:pStyle w:val="LO-normal"/>
+        <w:jc w:val="both"/>
+        <w:rPr>
           <w:b w:val="false"/>
           <w:bCs w:val="false"/>
           <w:sz w:val="24"/>
@@ -3927,31 +3790,29 @@
     </w:p>
     <w:p>
       <w:pPr>
-        <w:pStyle w:val="LOnormal"/>
-        <w:jc w:val="left"/>
-        <w:rPr>
-          <w:b w:val="false"/>
-          <w:b w:val="false"/>
-          <w:bCs w:val="false"/>
-          <w:sz w:val="24"/>
-          <w:szCs w:val="24"/>
-        </w:rPr>
-      </w:pPr>
-      <w:r>
-        <w:rPr>
-          <w:b w:val="false"/>
-          <w:bCs w:val="false"/>
-          <w:sz w:val="24"/>
-          <w:szCs w:val="24"/>
-        </w:rPr>
-      </w:r>
-    </w:p>
-    <w:p>
-      <w:pPr>
-        <w:pStyle w:val="LOnormal"/>
-        <w:jc w:val="left"/>
-        <w:rPr>
-          <w:b/>
+        <w:pStyle w:val="LO-normal"/>
+        <w:jc w:val="left"/>
+        <w:rPr>
+          <w:b w:val="false"/>
+          <w:bCs w:val="false"/>
+          <w:sz w:val="24"/>
+          <w:szCs w:val="24"/>
+        </w:rPr>
+      </w:pPr>
+      <w:r>
+        <w:rPr>
+          <w:b w:val="false"/>
+          <w:bCs w:val="false"/>
+          <w:sz w:val="24"/>
+          <w:szCs w:val="24"/>
+        </w:rPr>
+      </w:r>
+    </w:p>
+    <w:p>
+      <w:pPr>
+        <w:pStyle w:val="LO-normal"/>
+        <w:jc w:val="left"/>
+        <w:rPr>
           <w:b/>
           <w:bCs/>
           <w:sz w:val="24"/>
@@ -3970,31 +3831,29 @@
     </w:p>
     <w:p>
       <w:pPr>
-        <w:pStyle w:val="LOnormal"/>
-        <w:jc w:val="left"/>
-        <w:rPr>
-          <w:b w:val="false"/>
-          <w:b w:val="false"/>
-          <w:bCs w:val="false"/>
-          <w:sz w:val="24"/>
-          <w:szCs w:val="24"/>
-        </w:rPr>
-      </w:pPr>
-      <w:r>
-        <w:rPr>
-          <w:b w:val="false"/>
-          <w:bCs w:val="false"/>
-          <w:sz w:val="24"/>
-          <w:szCs w:val="24"/>
-        </w:rPr>
-      </w:r>
-    </w:p>
-    <w:p>
-      <w:pPr>
-        <w:pStyle w:val="LOnormal"/>
-        <w:jc w:val="both"/>
-        <w:rPr>
-          <w:b w:val="false"/>
+        <w:pStyle w:val="LO-normal"/>
+        <w:jc w:val="left"/>
+        <w:rPr>
+          <w:b w:val="false"/>
+          <w:bCs w:val="false"/>
+          <w:sz w:val="24"/>
+          <w:szCs w:val="24"/>
+        </w:rPr>
+      </w:pPr>
+      <w:r>
+        <w:rPr>
+          <w:b w:val="false"/>
+          <w:bCs w:val="false"/>
+          <w:sz w:val="24"/>
+          <w:szCs w:val="24"/>
+        </w:rPr>
+      </w:r>
+    </w:p>
+    <w:p>
+      <w:pPr>
+        <w:pStyle w:val="LO-normal"/>
+        <w:jc w:val="both"/>
+        <w:rPr>
           <w:b w:val="false"/>
           <w:bCs w:val="false"/>
           <w:sz w:val="24"/>
@@ -4014,31 +3873,29 @@
     </w:p>
     <w:p>
       <w:pPr>
-        <w:pStyle w:val="LOnormal"/>
-        <w:jc w:val="both"/>
-        <w:rPr>
-          <w:b w:val="false"/>
-          <w:b w:val="false"/>
-          <w:bCs w:val="false"/>
-          <w:sz w:val="24"/>
-          <w:szCs w:val="24"/>
-        </w:rPr>
-      </w:pPr>
-      <w:r>
-        <w:rPr>
-          <w:b w:val="false"/>
-          <w:bCs w:val="false"/>
-          <w:sz w:val="24"/>
-          <w:szCs w:val="24"/>
-        </w:rPr>
-      </w:r>
-    </w:p>
-    <w:p>
-      <w:pPr>
-        <w:pStyle w:val="LOnormal"/>
-        <w:jc w:val="left"/>
-        <w:rPr>
-          <w:b/>
+        <w:pStyle w:val="LO-normal"/>
+        <w:jc w:val="both"/>
+        <w:rPr>
+          <w:b w:val="false"/>
+          <w:bCs w:val="false"/>
+          <w:sz w:val="24"/>
+          <w:szCs w:val="24"/>
+        </w:rPr>
+      </w:pPr>
+      <w:r>
+        <w:rPr>
+          <w:b w:val="false"/>
+          <w:bCs w:val="false"/>
+          <w:sz w:val="24"/>
+          <w:szCs w:val="24"/>
+        </w:rPr>
+      </w:r>
+    </w:p>
+    <w:p>
+      <w:pPr>
+        <w:pStyle w:val="LO-normal"/>
+        <w:jc w:val="left"/>
+        <w:rPr>
           <w:b/>
           <w:bCs/>
           <w:sz w:val="24"/>
@@ -4057,7 +3914,7 @@
     </w:p>
     <w:p>
       <w:pPr>
-        <w:pStyle w:val="LOnormal"/>
+        <w:pStyle w:val="LO-normal"/>
         <w:jc w:val="both"/>
         <w:rPr/>
       </w:pPr>
@@ -4067,10 +3924,9 @@
     </w:p>
     <w:p>
       <w:pPr>
-        <w:pStyle w:val="LOnormal"/>
-        <w:jc w:val="both"/>
-        <w:rPr>
-          <w:b w:val="false"/>
+        <w:pStyle w:val="LO-normal"/>
+        <w:jc w:val="both"/>
+        <w:rPr>
           <w:b w:val="false"/>
           <w:bCs w:val="false"/>
         </w:rPr>
@@ -4086,7 +3942,7 @@
     </w:p>
     <w:p>
       <w:pPr>
-        <w:pStyle w:val="LOnormal"/>
+        <w:pStyle w:val="LO-normal"/>
         <w:jc w:val="both"/>
         <w:rPr/>
       </w:pPr>
@@ -4096,10 +3952,9 @@
     </w:p>
     <w:p>
       <w:pPr>
-        <w:pStyle w:val="LOnormal"/>
-        <w:jc w:val="left"/>
-        <w:rPr>
-          <w:b/>
+        <w:pStyle w:val="LO-normal"/>
+        <w:jc w:val="left"/>
+        <w:rPr>
           <w:b/>
           <w:bCs/>
           <w:sz w:val="24"/>
@@ -4118,31 +3973,29 @@
     </w:p>
     <w:p>
       <w:pPr>
-        <w:pStyle w:val="LOnormal"/>
-        <w:jc w:val="left"/>
-        <w:rPr>
-          <w:b/>
-          <w:b/>
-          <w:bCs/>
-          <w:sz w:val="24"/>
-          <w:szCs w:val="24"/>
-        </w:rPr>
-      </w:pPr>
-      <w:r>
-        <w:rPr>
-          <w:b/>
-          <w:bCs/>
-          <w:sz w:val="24"/>
-          <w:szCs w:val="24"/>
-        </w:rPr>
-      </w:r>
-    </w:p>
-    <w:p>
-      <w:pPr>
-        <w:pStyle w:val="LOnormal"/>
-        <w:jc w:val="both"/>
-        <w:rPr>
-          <w:b w:val="false"/>
+        <w:pStyle w:val="LO-normal"/>
+        <w:jc w:val="left"/>
+        <w:rPr>
+          <w:b/>
+          <w:bCs/>
+          <w:sz w:val="24"/>
+          <w:szCs w:val="24"/>
+        </w:rPr>
+      </w:pPr>
+      <w:r>
+        <w:rPr>
+          <w:b/>
+          <w:bCs/>
+          <w:sz w:val="24"/>
+          <w:szCs w:val="24"/>
+        </w:rPr>
+      </w:r>
+    </w:p>
+    <w:p>
+      <w:pPr>
+        <w:pStyle w:val="LO-normal"/>
+        <w:jc w:val="both"/>
+        <w:rPr>
           <w:b w:val="false"/>
           <w:bCs w:val="false"/>
         </w:rPr>
@@ -4160,26 +4013,25 @@
     </w:p>
     <w:p>
       <w:pPr>
-        <w:pStyle w:val="LOnormal"/>
-        <w:jc w:val="both"/>
-        <w:rPr>
-          <w:sz w:val="24"/>
-          <w:szCs w:val="24"/>
-        </w:rPr>
-      </w:pPr>
-      <w:r>
-        <w:rPr>
-          <w:sz w:val="24"/>
-          <w:szCs w:val="24"/>
-        </w:rPr>
-      </w:r>
-    </w:p>
-    <w:p>
-      <w:pPr>
-        <w:pStyle w:val="LOnormal"/>
-        <w:jc w:val="left"/>
-        <w:rPr>
-          <w:b/>
+        <w:pStyle w:val="LO-normal"/>
+        <w:jc w:val="both"/>
+        <w:rPr>
+          <w:sz w:val="24"/>
+          <w:szCs w:val="24"/>
+        </w:rPr>
+      </w:pPr>
+      <w:r>
+        <w:rPr>
+          <w:sz w:val="24"/>
+          <w:szCs w:val="24"/>
+        </w:rPr>
+      </w:r>
+    </w:p>
+    <w:p>
+      <w:pPr>
+        <w:pStyle w:val="LO-normal"/>
+        <w:jc w:val="left"/>
+        <w:rPr>
           <w:b/>
           <w:bCs/>
           <w:sz w:val="24"/>
@@ -4198,31 +4050,29 @@
     </w:p>
     <w:p>
       <w:pPr>
-        <w:pStyle w:val="LOnormal"/>
-        <w:jc w:val="left"/>
-        <w:rPr>
-          <w:b/>
-          <w:b/>
-          <w:bCs/>
-          <w:sz w:val="24"/>
-          <w:szCs w:val="24"/>
-        </w:rPr>
-      </w:pPr>
-      <w:r>
-        <w:rPr>
-          <w:b/>
-          <w:bCs/>
-          <w:sz w:val="24"/>
-          <w:szCs w:val="24"/>
-        </w:rPr>
-      </w:r>
-    </w:p>
-    <w:p>
-      <w:pPr>
-        <w:pStyle w:val="LOnormal"/>
-        <w:jc w:val="both"/>
-        <w:rPr>
-          <w:b w:val="false"/>
+        <w:pStyle w:val="LO-normal"/>
+        <w:jc w:val="left"/>
+        <w:rPr>
+          <w:b/>
+          <w:bCs/>
+          <w:sz w:val="24"/>
+          <w:szCs w:val="24"/>
+        </w:rPr>
+      </w:pPr>
+      <w:r>
+        <w:rPr>
+          <w:b/>
+          <w:bCs/>
+          <w:sz w:val="24"/>
+          <w:szCs w:val="24"/>
+        </w:rPr>
+      </w:r>
+    </w:p>
+    <w:p>
+      <w:pPr>
+        <w:pStyle w:val="LO-normal"/>
+        <w:jc w:val="both"/>
+        <w:rPr>
           <w:b w:val="false"/>
           <w:bCs w:val="false"/>
         </w:rPr>
@@ -4240,26 +4090,25 @@
     </w:p>
     <w:p>
       <w:pPr>
-        <w:pStyle w:val="LOnormal"/>
-        <w:jc w:val="both"/>
-        <w:rPr>
-          <w:sz w:val="24"/>
-          <w:szCs w:val="24"/>
-        </w:rPr>
-      </w:pPr>
-      <w:r>
-        <w:rPr>
-          <w:sz w:val="24"/>
-          <w:szCs w:val="24"/>
-        </w:rPr>
-      </w:r>
-    </w:p>
-    <w:p>
-      <w:pPr>
-        <w:pStyle w:val="LOnormal"/>
-        <w:jc w:val="both"/>
-        <w:rPr>
-          <w:b w:val="false"/>
+        <w:pStyle w:val="LO-normal"/>
+        <w:jc w:val="both"/>
+        <w:rPr>
+          <w:sz w:val="24"/>
+          <w:szCs w:val="24"/>
+        </w:rPr>
+      </w:pPr>
+      <w:r>
+        <w:rPr>
+          <w:sz w:val="24"/>
+          <w:szCs w:val="24"/>
+        </w:rPr>
+      </w:r>
+    </w:p>
+    <w:p>
+      <w:pPr>
+        <w:pStyle w:val="LO-normal"/>
+        <w:jc w:val="both"/>
+        <w:rPr>
           <w:b w:val="false"/>
           <w:bCs w:val="false"/>
         </w:rPr>
@@ -4277,31 +4126,29 @@
     </w:p>
     <w:p>
       <w:pPr>
-        <w:pStyle w:val="LOnormal"/>
-        <w:jc w:val="left"/>
-        <w:rPr>
-          <w:b w:val="false"/>
-          <w:b w:val="false"/>
-          <w:bCs w:val="false"/>
-          <w:sz w:val="24"/>
-          <w:szCs w:val="24"/>
-        </w:rPr>
-      </w:pPr>
-      <w:r>
-        <w:rPr>
-          <w:b w:val="false"/>
-          <w:bCs w:val="false"/>
-          <w:sz w:val="24"/>
-          <w:szCs w:val="24"/>
-        </w:rPr>
-      </w:r>
-    </w:p>
-    <w:p>
-      <w:pPr>
-        <w:pStyle w:val="LOnormal"/>
-        <w:jc w:val="left"/>
-        <w:rPr>
-          <w:b/>
+        <w:pStyle w:val="LO-normal"/>
+        <w:jc w:val="left"/>
+        <w:rPr>
+          <w:b w:val="false"/>
+          <w:bCs w:val="false"/>
+          <w:sz w:val="24"/>
+          <w:szCs w:val="24"/>
+        </w:rPr>
+      </w:pPr>
+      <w:r>
+        <w:rPr>
+          <w:b w:val="false"/>
+          <w:bCs w:val="false"/>
+          <w:sz w:val="24"/>
+          <w:szCs w:val="24"/>
+        </w:rPr>
+      </w:r>
+    </w:p>
+    <w:p>
+      <w:pPr>
+        <w:pStyle w:val="LO-normal"/>
+        <w:jc w:val="left"/>
+        <w:rPr>
           <w:b/>
           <w:bCs/>
           <w:sz w:val="24"/>
@@ -4320,31 +4167,29 @@
     </w:p>
     <w:p>
       <w:pPr>
-        <w:pStyle w:val="LOnormal"/>
-        <w:jc w:val="left"/>
-        <w:rPr>
-          <w:b/>
-          <w:b/>
-          <w:bCs/>
-          <w:sz w:val="24"/>
-          <w:szCs w:val="24"/>
-        </w:rPr>
-      </w:pPr>
-      <w:r>
-        <w:rPr>
-          <w:b/>
-          <w:bCs/>
-          <w:sz w:val="24"/>
-          <w:szCs w:val="24"/>
-        </w:rPr>
-      </w:r>
-    </w:p>
-    <w:p>
-      <w:pPr>
-        <w:pStyle w:val="LOnormal"/>
-        <w:jc w:val="both"/>
-        <w:rPr>
-          <w:b w:val="false"/>
+        <w:pStyle w:val="LO-normal"/>
+        <w:jc w:val="left"/>
+        <w:rPr>
+          <w:b/>
+          <w:bCs/>
+          <w:sz w:val="24"/>
+          <w:szCs w:val="24"/>
+        </w:rPr>
+      </w:pPr>
+      <w:r>
+        <w:rPr>
+          <w:b/>
+          <w:bCs/>
+          <w:sz w:val="24"/>
+          <w:szCs w:val="24"/>
+        </w:rPr>
+      </w:r>
+    </w:p>
+    <w:p>
+      <w:pPr>
+        <w:pStyle w:val="LO-normal"/>
+        <w:jc w:val="both"/>
+        <w:rPr>
           <w:b w:val="false"/>
           <w:bCs w:val="false"/>
         </w:rPr>
@@ -4362,31 +4207,29 @@
     </w:p>
     <w:p>
       <w:pPr>
-        <w:pStyle w:val="LOnormal"/>
-        <w:jc w:val="left"/>
-        <w:rPr>
-          <w:b w:val="false"/>
-          <w:b w:val="false"/>
-          <w:bCs w:val="false"/>
-          <w:sz w:val="24"/>
-          <w:szCs w:val="24"/>
-        </w:rPr>
-      </w:pPr>
-      <w:r>
-        <w:rPr>
-          <w:b w:val="false"/>
-          <w:bCs w:val="false"/>
-          <w:sz w:val="24"/>
-          <w:szCs w:val="24"/>
-        </w:rPr>
-      </w:r>
-    </w:p>
-    <w:p>
-      <w:pPr>
-        <w:pStyle w:val="LOnormal"/>
-        <w:jc w:val="left"/>
-        <w:rPr>
-          <w:b/>
+        <w:pStyle w:val="LO-normal"/>
+        <w:jc w:val="left"/>
+        <w:rPr>
+          <w:b w:val="false"/>
+          <w:bCs w:val="false"/>
+          <w:sz w:val="24"/>
+          <w:szCs w:val="24"/>
+        </w:rPr>
+      </w:pPr>
+      <w:r>
+        <w:rPr>
+          <w:b w:val="false"/>
+          <w:bCs w:val="false"/>
+          <w:sz w:val="24"/>
+          <w:szCs w:val="24"/>
+        </w:rPr>
+      </w:r>
+    </w:p>
+    <w:p>
+      <w:pPr>
+        <w:pStyle w:val="LO-normal"/>
+        <w:jc w:val="left"/>
+        <w:rPr>
           <w:b/>
           <w:bCs/>
           <w:sz w:val="24"/>
@@ -4405,31 +4248,29 @@
     </w:p>
     <w:p>
       <w:pPr>
-        <w:pStyle w:val="LOnormal"/>
-        <w:jc w:val="left"/>
-        <w:rPr>
-          <w:b/>
-          <w:b/>
-          <w:bCs/>
-          <w:sz w:val="24"/>
-          <w:szCs w:val="24"/>
-        </w:rPr>
-      </w:pPr>
-      <w:r>
-        <w:rPr>
-          <w:b/>
-          <w:bCs/>
-          <w:sz w:val="24"/>
-          <w:szCs w:val="24"/>
-        </w:rPr>
-      </w:r>
-    </w:p>
-    <w:p>
-      <w:pPr>
-        <w:pStyle w:val="LOnormal"/>
-        <w:jc w:val="both"/>
-        <w:rPr>
-          <w:b w:val="false"/>
+        <w:pStyle w:val="LO-normal"/>
+        <w:jc w:val="left"/>
+        <w:rPr>
+          <w:b/>
+          <w:bCs/>
+          <w:sz w:val="24"/>
+          <w:szCs w:val="24"/>
+        </w:rPr>
+      </w:pPr>
+      <w:r>
+        <w:rPr>
+          <w:b/>
+          <w:bCs/>
+          <w:sz w:val="24"/>
+          <w:szCs w:val="24"/>
+        </w:rPr>
+      </w:r>
+    </w:p>
+    <w:p>
+      <w:pPr>
+        <w:pStyle w:val="LO-normal"/>
+        <w:jc w:val="both"/>
+        <w:rPr>
           <w:b w:val="false"/>
           <w:bCs w:val="false"/>
         </w:rPr>
@@ -4445,31 +4286,29 @@
     </w:p>
     <w:p>
       <w:pPr>
-        <w:pStyle w:val="LOnormal"/>
-        <w:jc w:val="left"/>
-        <w:rPr>
-          <w:b w:val="false"/>
-          <w:b w:val="false"/>
-          <w:bCs w:val="false"/>
-          <w:sz w:val="24"/>
-          <w:szCs w:val="24"/>
-        </w:rPr>
-      </w:pPr>
-      <w:r>
-        <w:rPr>
-          <w:b w:val="false"/>
-          <w:bCs w:val="false"/>
-          <w:sz w:val="24"/>
-          <w:szCs w:val="24"/>
-        </w:rPr>
-      </w:r>
-    </w:p>
-    <w:p>
-      <w:pPr>
-        <w:pStyle w:val="LOnormal"/>
-        <w:jc w:val="left"/>
-        <w:rPr>
-          <w:b/>
+        <w:pStyle w:val="LO-normal"/>
+        <w:jc w:val="left"/>
+        <w:rPr>
+          <w:b w:val="false"/>
+          <w:bCs w:val="false"/>
+          <w:sz w:val="24"/>
+          <w:szCs w:val="24"/>
+        </w:rPr>
+      </w:pPr>
+      <w:r>
+        <w:rPr>
+          <w:b w:val="false"/>
+          <w:bCs w:val="false"/>
+          <w:sz w:val="24"/>
+          <w:szCs w:val="24"/>
+        </w:rPr>
+      </w:r>
+    </w:p>
+    <w:p>
+      <w:pPr>
+        <w:pStyle w:val="LO-normal"/>
+        <w:jc w:val="left"/>
+        <w:rPr>
           <w:b/>
           <w:bCs/>
           <w:sz w:val="24"/>
@@ -4486,31 +4325,29 @@
     </w:p>
     <w:p>
       <w:pPr>
-        <w:pStyle w:val="LOnormal"/>
-        <w:jc w:val="both"/>
-        <w:rPr>
-          <w:b w:val="false"/>
-          <w:b w:val="false"/>
-          <w:bCs w:val="false"/>
-          <w:sz w:val="24"/>
-          <w:szCs w:val="24"/>
-        </w:rPr>
-      </w:pPr>
-      <w:r>
-        <w:rPr>
-          <w:b w:val="false"/>
-          <w:bCs w:val="false"/>
-          <w:sz w:val="24"/>
-          <w:szCs w:val="24"/>
-        </w:rPr>
-      </w:r>
-    </w:p>
-    <w:p>
-      <w:pPr>
-        <w:pStyle w:val="LOnormal"/>
-        <w:jc w:val="both"/>
-        <w:rPr>
-          <w:b w:val="false"/>
+        <w:pStyle w:val="LO-normal"/>
+        <w:jc w:val="both"/>
+        <w:rPr>
+          <w:b w:val="false"/>
+          <w:bCs w:val="false"/>
+          <w:sz w:val="24"/>
+          <w:szCs w:val="24"/>
+        </w:rPr>
+      </w:pPr>
+      <w:r>
+        <w:rPr>
+          <w:b w:val="false"/>
+          <w:bCs w:val="false"/>
+          <w:sz w:val="24"/>
+          <w:szCs w:val="24"/>
+        </w:rPr>
+      </w:r>
+    </w:p>
+    <w:p>
+      <w:pPr>
+        <w:pStyle w:val="LO-normal"/>
+        <w:jc w:val="both"/>
+        <w:rPr>
           <w:b w:val="false"/>
           <w:bCs w:val="false"/>
           <w:sz w:val="24"/>
@@ -4530,31 +4367,29 @@
     </w:p>
     <w:p>
       <w:pPr>
-        <w:pStyle w:val="LOnormal"/>
-        <w:jc w:val="left"/>
-        <w:rPr>
-          <w:b w:val="false"/>
-          <w:b w:val="false"/>
-          <w:bCs w:val="false"/>
-          <w:sz w:val="24"/>
-          <w:szCs w:val="24"/>
-        </w:rPr>
-      </w:pPr>
-      <w:r>
-        <w:rPr>
-          <w:b w:val="false"/>
-          <w:bCs w:val="false"/>
-          <w:sz w:val="24"/>
-          <w:szCs w:val="24"/>
-        </w:rPr>
-      </w:r>
-    </w:p>
-    <w:p>
-      <w:pPr>
-        <w:pStyle w:val="LOnormal"/>
-        <w:jc w:val="left"/>
-        <w:rPr>
-          <w:b/>
+        <w:pStyle w:val="LO-normal"/>
+        <w:jc w:val="left"/>
+        <w:rPr>
+          <w:b w:val="false"/>
+          <w:bCs w:val="false"/>
+          <w:sz w:val="24"/>
+          <w:szCs w:val="24"/>
+        </w:rPr>
+      </w:pPr>
+      <w:r>
+        <w:rPr>
+          <w:b w:val="false"/>
+          <w:bCs w:val="false"/>
+          <w:sz w:val="24"/>
+          <w:szCs w:val="24"/>
+        </w:rPr>
+      </w:r>
+    </w:p>
+    <w:p>
+      <w:pPr>
+        <w:pStyle w:val="LO-normal"/>
+        <w:jc w:val="left"/>
+        <w:rPr>
           <w:b/>
           <w:position w:val="0"/>
           <w:sz w:val="24"/>
@@ -4574,7 +4409,7 @@
     </w:p>
     <w:p>
       <w:pPr>
-        <w:pStyle w:val="LOnormal"/>
+        <w:pStyle w:val="LO-normal"/>
         <w:jc w:val="both"/>
         <w:rPr/>
       </w:pPr>
@@ -5531,7 +5366,7 @@
     <w:pPr>
       <w:widowControl/>
       <w:suppressAutoHyphens w:val="true"/>
-      <w:overflowPunct w:val="false"/>
+      <w:overflowPunct w:val="true"/>
       <w:bidi w:val="0"/>
       <w:spacing w:before="0" w:after="0"/>
       <w:jc w:val="left"/>
@@ -5547,8 +5382,8 @@
   </w:style>
   <w:style w:type="paragraph" w:styleId="Heading1">
     <w:name w:val="Heading 1"/>
-    <w:basedOn w:val="LOnormal"/>
-    <w:next w:val="LOnormal"/>
+    <w:basedOn w:val="LO-normal"/>
+    <w:next w:val="LO-normal"/>
     <w:qFormat/>
     <w:pPr>
       <w:keepNext w:val="true"/>
@@ -5569,8 +5404,8 @@
   </w:style>
   <w:style w:type="paragraph" w:styleId="Heading2">
     <w:name w:val="Heading 2"/>
-    <w:basedOn w:val="LOnormal"/>
-    <w:next w:val="LOnormal"/>
+    <w:basedOn w:val="LO-normal"/>
+    <w:next w:val="LO-normal"/>
     <w:qFormat/>
     <w:pPr>
       <w:keepNext w:val="true"/>
@@ -5589,8 +5424,8 @@
   </w:style>
   <w:style w:type="paragraph" w:styleId="Heading3">
     <w:name w:val="Heading 3"/>
-    <w:basedOn w:val="LOnormal"/>
-    <w:next w:val="LOnormal"/>
+    <w:basedOn w:val="LO-normal"/>
+    <w:next w:val="LO-normal"/>
     <w:qFormat/>
     <w:pPr>
       <w:keepNext w:val="true"/>
@@ -5610,8 +5445,8 @@
   </w:style>
   <w:style w:type="paragraph" w:styleId="Heading4">
     <w:name w:val="Heading 4"/>
-    <w:basedOn w:val="LOnormal"/>
-    <w:next w:val="LOnormal"/>
+    <w:basedOn w:val="LO-normal"/>
+    <w:next w:val="LO-normal"/>
     <w:qFormat/>
     <w:pPr>
       <w:keepNext w:val="true"/>
@@ -5630,8 +5465,8 @@
   </w:style>
   <w:style w:type="paragraph" w:styleId="Heading5">
     <w:name w:val="Heading 5"/>
-    <w:basedOn w:val="LOnormal"/>
-    <w:next w:val="LOnormal"/>
+    <w:basedOn w:val="LO-normal"/>
+    <w:next w:val="LO-normal"/>
     <w:qFormat/>
     <w:pPr>
       <w:keepNext w:val="true"/>
@@ -5651,8 +5486,8 @@
   </w:style>
   <w:style w:type="paragraph" w:styleId="Heading6">
     <w:name w:val="Heading 6"/>
-    <w:basedOn w:val="LOnormal"/>
-    <w:next w:val="LOnormal"/>
+    <w:basedOn w:val="LO-normal"/>
+    <w:next w:val="LO-normal"/>
     <w:qFormat/>
     <w:pPr>
       <w:keepNext w:val="true"/>
@@ -5745,13 +5580,13 @@
       <w:lang w:val="zxx" w:eastAsia="zxx" w:bidi="zxx"/>
     </w:rPr>
   </w:style>
-  <w:style w:type="paragraph" w:styleId="LOnormal">
+  <w:style w:type="paragraph" w:styleId="LO-normal">
     <w:name w:val="LO-normal"/>
     <w:qFormat/>
     <w:pPr>
       <w:widowControl/>
       <w:suppressAutoHyphens w:val="true"/>
-      <w:overflowPunct w:val="false"/>
+      <w:overflowPunct w:val="true"/>
       <w:bidi w:val="0"/>
       <w:spacing w:before="0" w:after="0"/>
       <w:jc w:val="left"/>
@@ -5767,8 +5602,8 @@
   </w:style>
   <w:style w:type="paragraph" w:styleId="Title">
     <w:name w:val="Title"/>
-    <w:basedOn w:val="LOnormal"/>
-    <w:next w:val="LOnormal"/>
+    <w:basedOn w:val="LO-normal"/>
+    <w:next w:val="LO-normal"/>
     <w:qFormat/>
     <w:pPr>
       <w:keepNext w:val="true"/>
@@ -5784,8 +5619,8 @@
   </w:style>
   <w:style w:type="paragraph" w:styleId="Subtitle">
     <w:name w:val="Subtitle"/>
-    <w:basedOn w:val="LOnormal"/>
-    <w:next w:val="LOnormal"/>
+    <w:basedOn w:val="LO-normal"/>
+    <w:next w:val="LO-normal"/>
     <w:qFormat/>
     <w:pPr>
       <w:keepNext w:val="true"/>

</xml_diff>